<commit_message>
More IEP doc template changes
</commit_message>
<xml_diff>
--- a/resources/templates/Baldwins IEP.docx
+++ b/resources/templates/Baldwins IEP.docx
@@ -13,7 +13,6 @@
       <w:pPr>
         <w:jc w:val="center"/>
         <w:rPr>
-          <w:rFonts w:ascii="Cambria" w:hAnsi="Cambria"/>
           <w:b/>
           <w:bCs/>
           <w:sz w:val="32"/>
@@ -21,12 +20,19 @@
       </w:pPr>
       <w:r>
         <w:rPr>
-          <w:rFonts w:ascii="Cambria" w:hAnsi="Cambria"/>
           <w:b/>
           <w:bCs/>
           <w:sz w:val="32"/>
         </w:rPr>
         <w:t xml:space="preserve">INDIVIDUALISED EDUCATION PROGRAM </w:t>
+      </w:r>
+      <w:r>
+        <w:rPr>
+          <w:b/>
+          <w:bCs/>
+          <w:sz w:val="32"/>
+        </w:rPr>
+        <w:t>FOR</w:t>
       </w:r>
     </w:p>
     <w:p>
@@ -40,7 +46,6 @@
       <w:pPr>
         <w:jc w:val="center"/>
         <w:rPr>
-          <w:rFonts w:ascii="Cambria" w:hAnsi="Cambria"/>
           <w:b/>
           <w:bCs/>
           <w:sz w:val="32"/>
@@ -49,7 +54,6 @@
       </w:pPr>
       <w:r>
         <w:rPr>
-          <w:rFonts w:ascii="Cambria" w:hAnsi="Cambria"/>
           <w:b/>
           <w:bCs/>
           <w:sz w:val="32"/>
@@ -58,7 +62,6 @@
       </w:r>
       <w:r>
         <w:rPr>
-          <w:rFonts w:ascii="Cambria" w:hAnsi="Cambria"/>
           <w:b/>
           <w:bCs/>
           <w:sz w:val="32"/>
@@ -67,7 +70,6 @@
       </w:r>
       <w:r>
         <w:rPr>
-          <w:rFonts w:ascii="Cambria" w:hAnsi="Cambria"/>
           <w:b/>
           <w:bCs/>
           <w:sz w:val="32"/>
@@ -76,7 +78,6 @@
       </w:r>
       <w:r>
         <w:rPr>
-          <w:rFonts w:ascii="Cambria" w:hAnsi="Cambria"/>
           <w:b/>
           <w:bCs/>
           <w:noProof/>
@@ -86,7 +87,6 @@
       </w:r>
       <w:r>
         <w:rPr>
-          <w:rFonts w:ascii="Cambria" w:hAnsi="Cambria"/>
           <w:b/>
           <w:bCs/>
           <w:sz w:val="32"/>
@@ -107,14 +107,12 @@
     <w:p>
       <w:pPr>
         <w:rPr>
-          <w:rFonts w:ascii="Arial" w:hAnsi="Arial" w:cs="Arial"/>
-          <w:b/>
-          <w:bCs/>
-        </w:rPr>
-      </w:pPr>
-      <w:r>
-        <w:rPr>
-          <w:rFonts w:ascii="Arial" w:hAnsi="Arial" w:cs="Arial"/>
+          <w:b/>
+          <w:bCs/>
+        </w:rPr>
+      </w:pPr>
+      <w:r>
+        <w:rPr>
           <w:b/>
           <w:bCs/>
         </w:rPr>
@@ -122,7 +120,6 @@
       </w:r>
       <w:r>
         <w:rPr>
-          <w:rFonts w:ascii="Arial" w:hAnsi="Arial" w:cs="Arial"/>
           <w:b/>
           <w:bCs/>
         </w:rPr>
@@ -130,7 +127,6 @@
       </w:r>
       <w:r>
         <w:rPr>
-          <w:rFonts w:ascii="Arial" w:hAnsi="Arial" w:cs="Arial"/>
           <w:b/>
           <w:bCs/>
         </w:rPr>
@@ -140,7 +136,6 @@
     <w:p>
       <w:pPr>
         <w:rPr>
-          <w:rFonts w:ascii="Arial" w:hAnsi="Arial" w:cs="Arial"/>
           <w:b/>
           <w:bCs/>
         </w:rPr>
@@ -149,14 +144,12 @@
     <w:p>
       <w:pPr>
         <w:rPr>
-          <w:rFonts w:ascii="Arial" w:hAnsi="Arial" w:cs="Arial"/>
-          <w:b/>
-          <w:bCs/>
-        </w:rPr>
-      </w:pPr>
-      <w:r>
-        <w:rPr>
-          <w:rFonts w:ascii="Arial" w:hAnsi="Arial" w:cs="Arial"/>
+          <w:b/>
+          <w:bCs/>
+        </w:rPr>
+      </w:pPr>
+      <w:r>
+        <w:rPr>
           <w:b/>
           <w:bCs/>
         </w:rPr>
@@ -164,7 +157,6 @@
       </w:r>
       <w:r>
         <w:rPr>
-          <w:rFonts w:ascii="Arial" w:hAnsi="Arial" w:cs="Arial"/>
           <w:b/>
           <w:bCs/>
         </w:rPr>
@@ -174,7 +166,6 @@
     <w:p>
       <w:pPr>
         <w:rPr>
-          <w:rFonts w:ascii="Arial" w:hAnsi="Arial" w:cs="Arial"/>
           <w:b/>
           <w:bCs/>
         </w:rPr>
@@ -183,149 +174,119 @@
     <w:p>
       <w:pPr>
         <w:rPr>
-          <w:rFonts w:ascii="Arial" w:hAnsi="Arial" w:cs="Arial"/>
-          <w:b/>
-          <w:bCs/>
-        </w:rPr>
-      </w:pPr>
-      <w:r>
-        <w:rPr>
-          <w:rFonts w:ascii="Arial" w:hAnsi="Arial" w:cs="Arial"/>
-          <w:b/>
-          <w:bCs/>
-        </w:rPr>
-        <w:t>Developed by:</w:t>
+          <w:b/>
+          <w:bCs/>
+        </w:rPr>
+      </w:pPr>
+      <w:r>
+        <w:rPr>
+          <w:b/>
+          <w:bCs/>
+        </w:rPr>
+        <w:t>Current L</w:t>
+      </w:r>
+      <w:r>
+        <w:rPr>
+          <w:b/>
+          <w:bCs/>
+        </w:rPr>
+        <w:t>evel:</w:t>
       </w:r>
     </w:p>
     <w:p>
       <w:pPr>
-        <w:rPr>
-          <w:rFonts w:ascii="Arial" w:hAnsi="Arial" w:cs="Arial"/>
-          <w:b/>
-          <w:bCs/>
-        </w:rPr>
-      </w:pPr>
+        <w:ind w:left="4111"/>
+        <w:rPr>
+          <w:b/>
+          <w:bCs/>
+        </w:rPr>
+      </w:pPr>
+      <w:r>
+        <w:rPr>
+          <w:b/>
+          <w:bCs/>
+        </w:rPr>
+        <w:t>Developed by:</w:t>
+      </w:r>
     </w:p>
     <w:p>
       <w:pPr>
-        <w:pStyle w:val="ListParagraph"/>
-        <w:numPr>
-          <w:ilvl w:val="0"/>
-          <w:numId w:val="35"/>
-        </w:numPr>
-        <w:rPr>
-          <w:rFonts w:ascii="Arial" w:hAnsi="Arial" w:cs="Arial"/>
-          <w:bCs/>
-        </w:rPr>
-      </w:pPr>
-      <w:r>
-        <w:rPr>
-          <w:rFonts w:ascii="Arial" w:hAnsi="Arial" w:cs="Arial"/>
-          <w:b/>
-          <w:bCs/>
-        </w:rPr>
-        <w:t xml:space="preserve">Special Educator/Teacher: </w:t>
-      </w:r>
-      <w:r>
-        <w:rPr>
-          <w:rFonts w:ascii="Arial" w:hAnsi="Arial" w:cs="Arial"/>
-          <w:bCs/>
-        </w:rPr>
-        <w:t>Mrs. Rakshitha Evangeline</w:t>
-      </w:r>
+        <w:ind w:left="4111"/>
+        <w:jc w:val="right"/>
+        <w:rPr>
+          <w:b/>
+          <w:bCs/>
+        </w:rPr>
+      </w:pPr>
     </w:p>
     <w:p>
       <w:pPr>
-        <w:pStyle w:val="ListParagraph"/>
-        <w:numPr>
-          <w:ilvl w:val="0"/>
-          <w:numId w:val="35"/>
-        </w:numPr>
-        <w:rPr>
-          <w:rFonts w:ascii="Arial" w:hAnsi="Arial" w:cs="Arial"/>
-          <w:bCs/>
-        </w:rPr>
-      </w:pPr>
-      <w:r>
-        <w:rPr>
-          <w:rFonts w:ascii="Arial" w:hAnsi="Arial" w:cs="Arial"/>
-          <w:b/>
-          <w:bCs/>
-        </w:rPr>
-        <w:t>Principal:</w:t>
-      </w:r>
-      <w:r>
-        <w:rPr>
-          <w:rFonts w:ascii="Arial" w:hAnsi="Arial" w:cs="Arial"/>
-          <w:bCs/>
-        </w:rPr>
-        <w:t xml:space="preserve"> Ms. Sajinie Gnanatheeban</w:t>
+        <w:ind w:left="4111" w:right="-610"/>
+        <w:rPr>
+          <w:bCs/>
+        </w:rPr>
+      </w:pPr>
+      <w:r>
+        <w:rPr>
+          <w:b/>
+          <w:bCs/>
+        </w:rPr>
+        <w:t xml:space="preserve">Special Educator/Teacher: </w:t>
+      </w:r>
+      <w:r>
+        <w:rPr>
+          <w:bCs/>
+        </w:rPr>
+        <w:t>Mrs. Rakshitha Evangeline</w:t>
       </w:r>
     </w:p>
     <w:p>
       <w:pPr>
-        <w:pStyle w:val="ListParagraph"/>
-        <w:numPr>
-          <w:ilvl w:val="0"/>
-          <w:numId w:val="35"/>
-        </w:numPr>
-        <w:rPr>
-          <w:rFonts w:ascii="Arial" w:hAnsi="Arial" w:cs="Arial"/>
-        </w:rPr>
-      </w:pPr>
-      <w:r>
-        <w:rPr>
-          <w:rFonts w:ascii="Arial" w:hAnsi="Arial" w:cs="Arial"/>
-          <w:b/>
-          <w:bCs/>
-        </w:rPr>
-        <w:t>Parents:</w:t>
-      </w:r>
-      <w:r>
-        <w:rPr>
-          <w:rFonts w:ascii="Arial" w:hAnsi="Arial" w:cs="Arial"/>
-        </w:rPr>
-        <w:t xml:space="preserve"> </w:t>
+        <w:ind w:left="4111" w:right="-610"/>
+        <w:rPr>
+          <w:bCs/>
+        </w:rPr>
+      </w:pPr>
+      <w:r>
+        <w:rPr>
+          <w:b/>
+          <w:bCs/>
+        </w:rPr>
+        <w:t>Principal:</w:t>
+      </w:r>
+      <w:r>
+        <w:rPr>
+          <w:bCs/>
+        </w:rPr>
+        <w:t xml:space="preserve"> Ms. Sajinie Gnanatheeban</w:t>
       </w:r>
     </w:p>
     <w:p>
       <w:pPr>
-        <w:rPr>
-          <w:rFonts w:ascii="Arial" w:hAnsi="Arial" w:cs="Arial"/>
-          <w:b/>
-          <w:bCs/>
-        </w:rPr>
-      </w:pPr>
+        <w:ind w:left="4111" w:right="-610"/>
+      </w:pPr>
+      <w:r>
+        <w:rPr>
+          <w:b/>
+          <w:bCs/>
+        </w:rPr>
+        <w:t>Parents:</w:t>
+      </w:r>
+      <w:r>
+        <w:t xml:space="preserve"> </w:t>
+      </w:r>
     </w:p>
     <w:p>
       <w:pPr>
         <w:rPr>
-          <w:rFonts w:ascii="Arial" w:hAnsi="Arial" w:cs="Arial"/>
-          <w:b/>
-          <w:bCs/>
-        </w:rPr>
-      </w:pPr>
-      <w:r>
-        <w:rPr>
-          <w:rFonts w:ascii="Arial" w:hAnsi="Arial" w:cs="Arial"/>
-          <w:b/>
-          <w:bCs/>
-        </w:rPr>
-        <w:t>Current L</w:t>
-      </w:r>
-      <w:r>
-        <w:rPr>
-          <w:rFonts w:ascii="Arial" w:hAnsi="Arial" w:cs="Arial"/>
-          <w:b/>
-          <w:bCs/>
-        </w:rPr>
-        <w:t>evel:</w:t>
-      </w:r>
+          <w:b/>
+          <w:bCs/>
+        </w:rPr>
+      </w:pPr>
     </w:p>
     <w:p>
       <w:pPr>
         <w:rPr>
-          <w:rFonts w:ascii="Arial" w:hAnsi="Arial" w:cs="Arial"/>
           <w:b/>
           <w:bCs/>
         </w:rPr>
@@ -334,14 +295,12 @@
     <w:p>
       <w:pPr>
         <w:rPr>
-          <w:rFonts w:ascii="Arial" w:hAnsi="Arial" w:cs="Arial"/>
-          <w:b/>
-          <w:bCs/>
-        </w:rPr>
-      </w:pPr>
-      <w:r>
-        <w:rPr>
-          <w:rFonts w:ascii="Arial" w:hAnsi="Arial" w:cs="Arial"/>
+          <w:b/>
+          <w:bCs/>
+        </w:rPr>
+      </w:pPr>
+      <w:r>
+        <w:rPr>
           <w:b/>
           <w:bCs/>
         </w:rPr>
@@ -349,48 +308,83 @@
       </w:r>
       <w:r>
         <w:rPr>
-          <w:rFonts w:ascii="Arial" w:hAnsi="Arial" w:cs="Arial"/>
           <w:b/>
           <w:bCs/>
         </w:rPr>
         <w:t>:</w:t>
+      </w:r>
+    </w:p>
+    <w:p/>
+    <w:p>
+      <w:pPr>
+        <w:rPr>
+          <w:b/>
+          <w:bCs/>
+        </w:rPr>
+      </w:pPr>
+      <w:r>
+        <w:rPr>
+          <w:b/>
+          <w:bCs/>
+        </w:rPr>
+        <w:t>Exceptionality:</w:t>
+      </w:r>
+      <w:r>
+        <w:rPr>
+          <w:bCs/>
+        </w:rPr>
+        <w:t xml:space="preserve"> </w:t>
       </w:r>
     </w:p>
     <w:p>
       <w:pPr>
         <w:rPr>
-          <w:rFonts w:ascii="Arial" w:hAnsi="Arial" w:cs="Arial"/>
+          <w:b/>
+          <w:bCs/>
         </w:rPr>
       </w:pPr>
     </w:p>
     <w:p>
-      <w:pPr>
-        <w:rPr>
-          <w:rFonts w:ascii="Arial" w:hAnsi="Arial" w:cs="Arial"/>
-          <w:b/>
-          <w:bCs/>
-        </w:rPr>
-      </w:pPr>
-      <w:r>
-        <w:rPr>
-          <w:rFonts w:ascii="Arial" w:hAnsi="Arial" w:cs="Arial"/>
-          <w:b/>
-          <w:bCs/>
-        </w:rPr>
-        <w:t>Exceptionality:</w:t>
-      </w:r>
-      <w:r>
-        <w:rPr>
-          <w:rFonts w:ascii="Arial" w:hAnsi="Arial" w:cs="Arial"/>
+      <w:r>
+        <w:rPr>
+          <w:b/>
+          <w:bCs/>
+        </w:rPr>
+        <w:t>Placement/Class:</w:t>
+      </w:r>
+      <w:r>
+        <w:rPr>
+          <w:b/>
           <w:bCs/>
         </w:rPr>
         <w:t xml:space="preserve"> </w:t>
+      </w:r>
+      <w:r>
+        <w:rPr>
+          <w:bCs/>
+        </w:rPr>
+        <w:t>Senior Boys &amp; Girls</w:t>
+      </w:r>
+    </w:p>
+    <w:p/>
+    <w:p>
+      <w:pPr>
+        <w:rPr>
+          <w:b/>
+          <w:bCs/>
+        </w:rPr>
+      </w:pPr>
+      <w:r>
+        <w:rPr>
+          <w:b/>
+          <w:bCs/>
+        </w:rPr>
+        <w:t>General Strength:</w:t>
       </w:r>
     </w:p>
     <w:p>
       <w:pPr>
         <w:rPr>
-          <w:rFonts w:ascii="Arial" w:hAnsi="Arial" w:cs="Arial"/>
           <w:b/>
           <w:bCs/>
         </w:rPr>
@@ -399,328 +393,363 @@
     <w:p>
       <w:pPr>
         <w:rPr>
-          <w:rFonts w:ascii="Arial" w:hAnsi="Arial" w:cs="Arial"/>
-        </w:rPr>
-      </w:pPr>
-      <w:r>
-        <w:rPr>
-          <w:rFonts w:ascii="Arial" w:hAnsi="Arial" w:cs="Arial"/>
-          <w:b/>
-          <w:bCs/>
-        </w:rPr>
-        <w:t>Placement/Class:</w:t>
-      </w:r>
-      <w:r>
-        <w:rPr>
-          <w:rFonts w:ascii="Arial" w:hAnsi="Arial" w:cs="Arial"/>
+          <w:b/>
+          <w:bCs/>
+        </w:rPr>
+      </w:pPr>
+      <w:r>
+        <w:rPr>
+          <w:b/>
+          <w:bCs/>
+        </w:rPr>
+        <w:t>General N</w:t>
+      </w:r>
+      <w:r>
+        <w:rPr>
+          <w:b/>
+          <w:bCs/>
+        </w:rPr>
+        <w:t>eeds:</w:t>
+      </w:r>
+      <w:r>
+        <w:rPr>
           <w:b/>
           <w:bCs/>
         </w:rPr>
         <w:t xml:space="preserve"> </w:t>
-      </w:r>
-      <w:r>
-        <w:rPr>
-          <w:rFonts w:ascii="Arial" w:hAnsi="Arial" w:cs="Arial"/>
-          <w:bCs/>
-        </w:rPr>
-        <w:t>Senior Boys &amp; Girls</w:t>
       </w:r>
     </w:p>
     <w:p>
       <w:pPr>
         <w:rPr>
-          <w:rFonts w:ascii="Arial" w:hAnsi="Arial" w:cs="Arial"/>
+          <w:b/>
+          <w:bCs/>
         </w:rPr>
       </w:pPr>
     </w:p>
     <w:p>
       <w:pPr>
         <w:rPr>
-          <w:rFonts w:ascii="Arial" w:hAnsi="Arial" w:cs="Arial"/>
-          <w:b/>
-          <w:bCs/>
-        </w:rPr>
-      </w:pPr>
-      <w:r>
-        <w:rPr>
-          <w:rFonts w:ascii="Arial" w:hAnsi="Arial" w:cs="Arial"/>
-          <w:b/>
-          <w:bCs/>
-        </w:rPr>
-        <w:t>General Strength:</w:t>
+          <w:b/>
+          <w:bCs/>
+        </w:rPr>
+      </w:pPr>
+      <w:r>
+        <w:rPr>
+          <w:b/>
+          <w:bCs/>
+        </w:rPr>
+        <w:t>Other R</w:t>
+      </w:r>
+      <w:r>
+        <w:rPr>
+          <w:b/>
+          <w:bCs/>
+        </w:rPr>
+        <w:t>elevant</w:t>
+      </w:r>
+      <w:r>
+        <w:rPr>
+          <w:b/>
+          <w:bCs/>
+        </w:rPr>
+        <w:t xml:space="preserve"> I</w:t>
+      </w:r>
+      <w:r>
+        <w:rPr>
+          <w:b/>
+          <w:bCs/>
+        </w:rPr>
+        <w:t>nformation:</w:t>
+      </w:r>
+      <w:r>
+        <w:rPr>
+          <w:b/>
+          <w:bCs/>
+        </w:rPr>
+        <w:t xml:space="preserve"> </w:t>
+      </w:r>
+    </w:p>
+    <w:p/>
+    <w:p>
+      <w:r>
+        <w:rPr>
+          <w:b/>
+          <w:bCs/>
+        </w:rPr>
+        <w:t>Assessment:</w:t>
+      </w:r>
+      <w:r>
+        <w:t xml:space="preserve">            </w:t>
       </w:r>
     </w:p>
     <w:p>
       <w:pPr>
-        <w:rPr>
-          <w:rFonts w:ascii="Arial" w:hAnsi="Arial" w:cs="Arial"/>
-          <w:b/>
-          <w:bCs/>
-        </w:rPr>
+        <w:ind w:right="-752"/>
       </w:pPr>
     </w:p>
     <w:p>
       <w:pPr>
-        <w:rPr>
-          <w:rFonts w:ascii="Arial" w:hAnsi="Arial" w:cs="Arial"/>
-          <w:b/>
-          <w:bCs/>
-        </w:rPr>
-      </w:pPr>
-      <w:r>
-        <w:rPr>
-          <w:rFonts w:ascii="Arial" w:hAnsi="Arial" w:cs="Arial"/>
-          <w:b/>
-          <w:bCs/>
-        </w:rPr>
-        <w:t>General N</w:t>
-      </w:r>
-      <w:r>
-        <w:rPr>
-          <w:rFonts w:ascii="Arial" w:hAnsi="Arial" w:cs="Arial"/>
-          <w:b/>
-          <w:bCs/>
-        </w:rPr>
-        <w:t>eeds:</w:t>
-      </w:r>
-      <w:r>
-        <w:rPr>
-          <w:rFonts w:ascii="Arial" w:hAnsi="Arial" w:cs="Arial"/>
+        <w:ind w:left="3402" w:right="-1036" w:hanging="3402"/>
+        <w:rPr>
+          <w:bCs/>
+        </w:rPr>
+      </w:pPr>
+      <w:r>
+        <w:rPr>
+          <w:b/>
+          <w:bCs/>
+        </w:rPr>
+        <w:t>Accommodations</w:t>
+      </w:r>
+      <w:r>
+        <w:rPr>
           <w:b/>
           <w:bCs/>
         </w:rPr>
         <w:t xml:space="preserve"> </w:t>
+      </w:r>
+      <w:r>
+        <w:rPr>
+          <w:b/>
+          <w:bCs/>
+        </w:rPr>
+        <w:t xml:space="preserve">for </w:t>
+      </w:r>
+      <w:r>
+        <w:rPr>
+          <w:b/>
+          <w:bCs/>
+        </w:rPr>
+        <w:t>Teaching:</w:t>
+      </w:r>
+      <w:r>
+        <w:rPr>
+          <w:b/>
+          <w:bCs/>
+        </w:rPr>
+        <w:t xml:space="preserve"> </w:t>
+      </w:r>
+      <w:r>
+        <w:rPr>
+          <w:bCs/>
+        </w:rPr>
+        <w:t>Adjust expectations for</w:t>
+      </w:r>
+      <w:r>
+        <w:rPr>
+          <w:bCs/>
+        </w:rPr>
+        <w:t xml:space="preserve"> written work and the number of </w:t>
+      </w:r>
+      <w:r>
+        <w:rPr>
+          <w:bCs/>
+        </w:rPr>
+        <w:t>assignments</w:t>
+      </w:r>
+      <w:r>
+        <w:rPr>
+          <w:bCs/>
+        </w:rPr>
+        <w:t xml:space="preserve"> </w:t>
+      </w:r>
+      <w:r>
+        <w:rPr>
+          <w:bCs/>
+        </w:rPr>
+        <w:t>required; Assign peer tutor/friend; Give</w:t>
+      </w:r>
+      <w:r>
+        <w:rPr>
+          <w:bCs/>
+        </w:rPr>
+        <w:t xml:space="preserve"> oral instructions at students’ </w:t>
+      </w:r>
+      <w:r>
+        <w:rPr>
+          <w:bCs/>
+        </w:rPr>
+        <w:t>receptive level; Provide clear concise, step-by-step instructions; provide the student with additional time to process information and</w:t>
+      </w:r>
+      <w:r>
+        <w:rPr>
+          <w:bCs/>
+        </w:rPr>
+        <w:t xml:space="preserve"> </w:t>
+      </w:r>
+      <w:r>
+        <w:rPr>
+          <w:bCs/>
+        </w:rPr>
+        <w:t xml:space="preserve">answer questions; use a variety of </w:t>
+      </w:r>
+      <w:r>
+        <w:rPr>
+          <w:bCs/>
+        </w:rPr>
+        <w:t>instructional support materials</w:t>
+      </w:r>
+      <w:r>
+        <w:rPr>
+          <w:bCs/>
+        </w:rPr>
+        <w:t xml:space="preserve"> </w:t>
+      </w:r>
+      <w:r>
+        <w:rPr>
+          <w:bCs/>
+        </w:rPr>
+        <w:t>especially visual and hands-</w:t>
+      </w:r>
+      <w:r>
+        <w:rPr>
+          <w:bCs/>
+        </w:rPr>
+        <w:t>on where possible; use concrete</w:t>
+      </w:r>
+      <w:r>
+        <w:rPr>
+          <w:bCs/>
+        </w:rPr>
+        <w:t xml:space="preserve"> </w:t>
+      </w:r>
+      <w:r>
+        <w:rPr>
+          <w:bCs/>
+        </w:rPr>
+        <w:t>materials and real life examples in explanations.</w:t>
       </w:r>
     </w:p>
     <w:p>
       <w:pPr>
-        <w:rPr>
-          <w:rFonts w:ascii="Arial" w:hAnsi="Arial" w:cs="Arial"/>
-          <w:b/>
+        <w:ind w:right="-1036"/>
+        <w:rPr>
           <w:bCs/>
         </w:rPr>
       </w:pPr>
     </w:p>
     <w:p>
       <w:pPr>
-        <w:rPr>
-          <w:rFonts w:ascii="Arial" w:hAnsi="Arial" w:cs="Arial"/>
-          <w:b/>
-          <w:bCs/>
-        </w:rPr>
-      </w:pPr>
-      <w:r>
-        <w:rPr>
-          <w:rFonts w:ascii="Arial" w:hAnsi="Arial" w:cs="Arial"/>
-          <w:b/>
-          <w:bCs/>
-        </w:rPr>
-        <w:t>Other R</w:t>
-      </w:r>
-      <w:r>
-        <w:rPr>
-          <w:rFonts w:ascii="Arial" w:hAnsi="Arial" w:cs="Arial"/>
-          <w:b/>
-          <w:bCs/>
-        </w:rPr>
-        <w:t>elevant</w:t>
-      </w:r>
-      <w:r>
-        <w:rPr>
-          <w:rFonts w:ascii="Arial" w:hAnsi="Arial" w:cs="Arial"/>
-          <w:b/>
-          <w:bCs/>
-        </w:rPr>
-        <w:t xml:space="preserve"> I</w:t>
-      </w:r>
-      <w:r>
-        <w:rPr>
-          <w:rFonts w:ascii="Arial" w:hAnsi="Arial" w:cs="Arial"/>
-          <w:b/>
-          <w:bCs/>
-        </w:rPr>
-        <w:t>nformation:</w:t>
-      </w:r>
-      <w:r>
-        <w:rPr>
-          <w:rFonts w:ascii="Arial" w:hAnsi="Arial" w:cs="Arial"/>
-          <w:b/>
-          <w:bCs/>
-        </w:rPr>
-        <w:t xml:space="preserve"> </w:t>
-      </w:r>
+        <w:ind w:right="-1036"/>
+      </w:pPr>
     </w:p>
     <w:p>
       <w:pPr>
-        <w:rPr>
-          <w:rFonts w:ascii="Arial" w:hAnsi="Arial" w:cs="Arial"/>
-        </w:rPr>
-      </w:pPr>
+        <w:pStyle w:val="Heading3"/>
+        <w:ind w:left="3686" w:right="-1036" w:hanging="3686"/>
+        <w:rPr>
+          <w:b w:val="0"/>
+        </w:rPr>
+      </w:pPr>
+      <w:r>
+        <w:t>Accommodations</w:t>
+      </w:r>
+      <w:r>
+        <w:t xml:space="preserve"> for Assessments:</w:t>
+      </w:r>
+      <w:r>
+        <w:t xml:space="preserve"> </w:t>
+      </w:r>
+      <w:r>
+        <w:rPr>
+          <w:b w:val="0"/>
+        </w:rPr>
+        <w:t>Accommodate for test anxie</w:t>
+      </w:r>
+      <w:r>
+        <w:rPr>
+          <w:b w:val="0"/>
+        </w:rPr>
+        <w:t>ty; Allow oral presentation of l</w:t>
+      </w:r>
+      <w:r>
+        <w:rPr>
+          <w:b w:val="0"/>
+        </w:rPr>
+        <w:t>earning</w:t>
+      </w:r>
+      <w:r>
+        <w:rPr>
+          <w:b w:val="0"/>
+        </w:rPr>
+        <w:t xml:space="preserve">; </w:t>
+      </w:r>
+      <w:r>
+        <w:rPr>
+          <w:b w:val="0"/>
+        </w:rPr>
+        <w:t xml:space="preserve">Emphasize formative evaluation, daily work; give part marks for answers; scribe student responses; use alternate methods of </w:t>
+      </w:r>
+      <w:r>
+        <w:rPr>
+          <w:b w:val="0"/>
+        </w:rPr>
+        <w:t>evaluation</w:t>
+      </w:r>
+      <w:r>
+        <w:rPr>
+          <w:b w:val="0"/>
+        </w:rPr>
+        <w:t>; use teacher observation anecdotal, checklists, rubrics.</w:t>
+      </w:r>
     </w:p>
     <w:p>
-      <w:pPr>
-        <w:rPr>
-          <w:rFonts w:ascii="Arial" w:hAnsi="Arial" w:cs="Arial"/>
-        </w:rPr>
-      </w:pPr>
-      <w:r>
-        <w:rPr>
-          <w:rFonts w:ascii="Arial" w:hAnsi="Arial" w:cs="Arial"/>
-          <w:b/>
-          <w:bCs/>
-        </w:rPr>
-        <w:t>Assessment:</w:t>
-      </w:r>
-      <w:r>
-        <w:rPr>
-          <w:rFonts w:ascii="Arial" w:hAnsi="Arial" w:cs="Arial"/>
-        </w:rPr>
-        <w:t xml:space="preserve">            </w:t>
+      <w:r>
+        <w:br w:type="page"/>
       </w:r>
     </w:p>
     <w:p>
-      <w:pPr>
-        <w:rPr>
-          <w:rFonts w:ascii="Arial" w:hAnsi="Arial" w:cs="Arial"/>
-        </w:rPr>
-      </w:pPr>
+      <w:r>
+        <w:lastRenderedPageBreak/>
+        <w:t xml:space="preserve">                                                              </w:t>
+      </w:r>
     </w:p>
     <w:p>
       <w:pPr>
-        <w:rPr>
-          <w:rFonts w:ascii="Arial" w:hAnsi="Arial" w:cs="Arial"/>
-          <w:b/>
-          <w:bCs/>
-        </w:rPr>
-      </w:pPr>
-      <w:r>
-        <w:rPr>
-          <w:rFonts w:ascii="Arial" w:hAnsi="Arial" w:cs="Arial"/>
-          <w:b/>
-          <w:bCs/>
-        </w:rPr>
-        <w:t>Accommodations</w:t>
-      </w:r>
-      <w:r>
-        <w:rPr>
-          <w:rFonts w:ascii="Arial" w:hAnsi="Arial" w:cs="Arial"/>
-          <w:b/>
-          <w:bCs/>
-        </w:rPr>
-        <w:t xml:space="preserve"> </w:t>
-      </w:r>
-      <w:r>
-        <w:rPr>
-          <w:rFonts w:ascii="Arial" w:hAnsi="Arial" w:cs="Arial"/>
-          <w:b/>
-          <w:bCs/>
-        </w:rPr>
-        <w:t xml:space="preserve">for </w:t>
-      </w:r>
-      <w:r>
-        <w:rPr>
-          <w:rFonts w:ascii="Arial" w:hAnsi="Arial" w:cs="Arial"/>
-          <w:b/>
-          <w:bCs/>
-        </w:rPr>
-        <w:t>Teaching:</w:t>
+        <w:jc w:val="center"/>
+        <w:rPr>
+          <w:b/>
+          <w:bCs/>
+          <w:sz w:val="28"/>
+        </w:rPr>
+      </w:pPr>
+      <w:r>
+        <w:rPr>
+          <w:b/>
+          <w:bCs/>
+          <w:sz w:val="28"/>
+        </w:rPr>
+        <w:t>Program</w:t>
+      </w:r>
+      <w:r>
+        <w:rPr>
+          <w:b/>
+          <w:bCs/>
+          <w:sz w:val="28"/>
+        </w:rPr>
+        <w:t xml:space="preserve"> Area</w:t>
+      </w:r>
+      <w:r>
+        <w:rPr>
+          <w:b/>
+          <w:bCs/>
+          <w:sz w:val="28"/>
+        </w:rPr>
+        <w:t>s</w:t>
       </w:r>
     </w:p>
     <w:p>
       <w:pPr>
-        <w:rPr>
-          <w:rFonts w:ascii="Arial" w:hAnsi="Arial" w:cs="Arial"/>
+        <w:jc w:val="center"/>
+        <w:rPr>
+          <w:b/>
+          <w:bCs/>
         </w:rPr>
       </w:pPr>
     </w:p>
     <w:p>
       <w:pPr>
-        <w:pStyle w:val="Heading3"/>
-        <w:rPr>
-          <w:rFonts w:ascii="Arial" w:hAnsi="Arial" w:cs="Arial"/>
-        </w:rPr>
-      </w:pPr>
-      <w:r>
-        <w:rPr>
-          <w:rFonts w:ascii="Arial" w:hAnsi="Arial" w:cs="Arial"/>
-        </w:rPr>
-        <w:t>Accommodations</w:t>
-      </w:r>
-      <w:r>
-        <w:rPr>
-          <w:rFonts w:ascii="Arial" w:hAnsi="Arial" w:cs="Arial"/>
-        </w:rPr>
-        <w:t xml:space="preserve"> for Assessments:</w:t>
-      </w:r>
-    </w:p>
-    <w:p>
-      <w:pPr>
-        <w:rPr>
-          <w:rFonts w:ascii="Arial" w:hAnsi="Arial" w:cs="Arial"/>
-        </w:rPr>
-      </w:pPr>
-      <w:r>
-        <w:rPr>
-          <w:rFonts w:ascii="Arial" w:hAnsi="Arial" w:cs="Arial"/>
-        </w:rPr>
-        <w:br w:type="page"/>
-      </w:r>
-    </w:p>
-    <w:p>
-      <w:r>
-        <w:lastRenderedPageBreak/>
-        <w:t xml:space="preserve">                                                              </w:t>
-      </w:r>
-    </w:p>
-    <w:p>
-      <w:pPr>
-        <w:jc w:val="center"/>
-        <w:rPr>
-          <w:rFonts w:ascii="Cambria" w:hAnsi="Cambria"/>
-          <w:b/>
-          <w:bCs/>
-          <w:sz w:val="28"/>
-        </w:rPr>
-      </w:pPr>
-      <w:r>
-        <w:rPr>
-          <w:rFonts w:ascii="Cambria" w:hAnsi="Cambria"/>
-          <w:b/>
-          <w:bCs/>
-          <w:sz w:val="28"/>
-        </w:rPr>
-        <w:t>Program</w:t>
-      </w:r>
-      <w:r>
-        <w:rPr>
-          <w:rFonts w:ascii="Cambria" w:hAnsi="Cambria"/>
-          <w:b/>
-          <w:bCs/>
-          <w:sz w:val="28"/>
-        </w:rPr>
-        <w:t xml:space="preserve"> Area</w:t>
-      </w:r>
-      <w:r>
-        <w:rPr>
-          <w:rFonts w:ascii="Cambria" w:hAnsi="Cambria"/>
-          <w:b/>
-          <w:bCs/>
-          <w:sz w:val="28"/>
-        </w:rPr>
-        <w:t>s</w:t>
-      </w:r>
-    </w:p>
-    <w:p>
-      <w:pPr>
-        <w:jc w:val="center"/>
-        <w:rPr>
-          <w:b/>
-          <w:bCs/>
-        </w:rPr>
-      </w:pPr>
-    </w:p>
-    <w:p>
-      <w:pPr>
         <w:rPr>
           <w:b/>
           <w:bCs/>
@@ -774,14 +803,7 @@
           <w:b/>
           <w:bCs/>
         </w:rPr>
-        <w:instrText>)</w:instrText>
-      </w:r>
-      <w:r>
-        <w:rPr>
-          <w:b/>
-          <w:bCs/>
-        </w:rPr>
-        <w:instrText xml:space="preserve"> \* MERGEFORMAT </w:instrText>
+        <w:instrText xml:space="preserve">) \* MERGEFORMAT </w:instrText>
       </w:r>
       <w:r>
         <w:rPr>
@@ -838,7 +860,6 @@
           <w:p>
             <w:pPr>
               <w:rPr>
-                <w:rFonts w:ascii="Arial" w:hAnsi="Arial" w:cs="Arial"/>
                 <w:b/>
               </w:rPr>
             </w:pPr>
@@ -847,62 +868,51 @@
             <w:pPr>
               <w:ind w:left="295"/>
               <w:rPr>
-                <w:rFonts w:ascii="Arial" w:hAnsi="Arial" w:cs="Arial"/>
                 <w:bCs/>
                 <w:lang w:val="en-AU"/>
               </w:rPr>
             </w:pPr>
             <w:r>
               <w:rPr>
-                <w:rFonts w:ascii="Arial" w:hAnsi="Arial" w:cs="Arial"/>
                 <w:b/>
               </w:rPr>
               <w:t>Program Area</w:t>
             </w:r>
             <w:r>
-              <w:rPr>
-                <w:rFonts w:ascii="Arial" w:hAnsi="Arial" w:cs="Arial"/>
-              </w:rPr>
               <w:t xml:space="preserve">: </w:t>
             </w:r>
             <w:r>
               <w:rPr>
-                <w:rFonts w:ascii="Arial" w:hAnsi="Arial" w:cs="Arial"/>
                 <w:bCs/>
               </w:rPr>
               <w:fldChar w:fldCharType="begin"/>
             </w:r>
             <w:r>
               <w:rPr>
-                <w:rFonts w:ascii="Arial" w:hAnsi="Arial" w:cs="Arial"/>
                 <w:bCs/>
               </w:rPr>
               <w:instrText xml:space="preserve"> MERGEFIELD </w:instrText>
             </w:r>
             <w:r>
               <w:rPr>
-                <w:rFonts w:ascii="Arial" w:hAnsi="Arial" w:cs="Arial"/>
                 <w:bCs/>
               </w:rPr>
               <w:instrText>=subject</w:instrText>
             </w:r>
             <w:r>
               <w:rPr>
-                <w:rFonts w:ascii="Arial" w:hAnsi="Arial" w:cs="Arial"/>
                 <w:bCs/>
               </w:rPr>
               <w:instrText xml:space="preserve">.title \* MERGEFORMAT </w:instrText>
             </w:r>
             <w:r>
               <w:rPr>
-                <w:rFonts w:ascii="Arial" w:hAnsi="Arial" w:cs="Arial"/>
                 <w:bCs/>
               </w:rPr>
               <w:fldChar w:fldCharType="separate"/>
             </w:r>
             <w:r>
               <w:rPr>
-                <w:rFonts w:ascii="Arial" w:hAnsi="Arial" w:cs="Arial"/>
                 <w:bCs/>
                 <w:noProof/>
               </w:rPr>
@@ -910,7 +920,6 @@
             </w:r>
             <w:r>
               <w:rPr>
-                <w:rFonts w:ascii="Arial" w:hAnsi="Arial" w:cs="Arial"/>
                 <w:bCs/>
               </w:rPr>
               <w:fldChar w:fldCharType="end"/>
@@ -920,7 +929,6 @@
             <w:pPr>
               <w:ind w:left="295"/>
               <w:rPr>
-                <w:rFonts w:ascii="Arial" w:hAnsi="Arial" w:cs="Arial"/>
                 <w:b/>
                 <w:bCs/>
               </w:rPr>
@@ -930,7 +938,6 @@
             <w:pPr>
               <w:ind w:left="295"/>
               <w:rPr>
-                <w:rFonts w:ascii="Arial" w:hAnsi="Arial" w:cs="Arial"/>
                 <w:b/>
                 <w:bCs/>
                 <w:lang w:val="en-AU"/>
@@ -938,27 +945,21 @@
             </w:pPr>
             <w:r>
               <w:rPr>
-                <w:rFonts w:ascii="Arial" w:hAnsi="Arial" w:cs="Arial"/>
                 <w:b/>
               </w:rPr>
               <w:t>Goals and Expectations</w:t>
             </w:r>
             <w:r>
               <w:rPr>
-                <w:rFonts w:ascii="Arial" w:hAnsi="Arial" w:cs="Arial"/>
                 <w:b/>
               </w:rPr>
               <w:t>:</w:t>
             </w:r>
             <w:r>
-              <w:rPr>
-                <w:rFonts w:ascii="Arial" w:hAnsi="Arial" w:cs="Arial"/>
-              </w:rPr>
               <w:t xml:space="preserve"> </w:t>
             </w:r>
             <w:r>
               <w:rPr>
-                <w:rFonts w:ascii="Arial" w:hAnsi="Arial" w:cs="Arial"/>
                 <w:b/>
                 <w:bCs/>
               </w:rPr>
@@ -966,42 +967,36 @@
             </w:r>
             <w:r>
               <w:rPr>
-                <w:rFonts w:ascii="Arial" w:hAnsi="Arial" w:cs="Arial"/>
                 <w:bCs/>
               </w:rPr>
               <w:fldChar w:fldCharType="begin"/>
             </w:r>
             <w:r>
               <w:rPr>
-                <w:rFonts w:ascii="Arial" w:hAnsi="Arial" w:cs="Arial"/>
                 <w:bCs/>
               </w:rPr>
               <w:instrText xml:space="preserve"> MERGEFIELD </w:instrText>
             </w:r>
             <w:r>
               <w:rPr>
-                <w:rFonts w:ascii="Arial" w:hAnsi="Arial" w:cs="Arial"/>
                 <w:bCs/>
               </w:rPr>
               <w:instrText>=</w:instrText>
             </w:r>
             <w:r>
               <w:rPr>
-                <w:rFonts w:ascii="Arial" w:hAnsi="Arial" w:cs="Arial"/>
                 <w:bCs/>
               </w:rPr>
               <w:instrText xml:space="preserve">student.name \* MERGEFORMAT </w:instrText>
             </w:r>
             <w:r>
               <w:rPr>
-                <w:rFonts w:ascii="Arial" w:hAnsi="Arial" w:cs="Arial"/>
                 <w:bCs/>
               </w:rPr>
               <w:fldChar w:fldCharType="separate"/>
             </w:r>
             <w:r>
               <w:rPr>
-                <w:rFonts w:ascii="Arial" w:hAnsi="Arial" w:cs="Arial"/>
                 <w:bCs/>
                 <w:noProof/>
               </w:rPr>
@@ -1009,49 +1004,32 @@
             </w:r>
             <w:r>
               <w:rPr>
-                <w:rFonts w:ascii="Arial" w:hAnsi="Arial" w:cs="Arial"/>
                 <w:bCs/>
               </w:rPr>
               <w:fldChar w:fldCharType="end"/>
             </w:r>
             <w:r>
               <w:rPr>
-                <w:rFonts w:ascii="Arial" w:hAnsi="Arial" w:cs="Arial"/>
                 <w:b/>
                 <w:bCs/>
               </w:rPr>
               <w:t xml:space="preserve"> </w:t>
             </w:r>
             <w:r>
-              <w:rPr>
-                <w:rFonts w:ascii="Arial" w:hAnsi="Arial" w:cs="Arial"/>
-              </w:rPr>
               <w:t>is working towards the curriculum expectations; the majority of expectations below are derived from h</w:t>
             </w:r>
             <w:r>
-              <w:rPr>
-                <w:rFonts w:ascii="Arial" w:hAnsi="Arial" w:cs="Arial"/>
-              </w:rPr>
               <w:t>is</w:t>
             </w:r>
             <w:r>
-              <w:rPr>
-                <w:rFonts w:ascii="Arial" w:hAnsi="Arial" w:cs="Arial"/>
-              </w:rPr>
               <w:t xml:space="preserve"> present level of understanding and ability</w:t>
             </w:r>
           </w:p>
           <w:p>
             <w:pPr>
               <w:ind w:left="295"/>
-              <w:rPr>
-                <w:rFonts w:ascii="Arial" w:hAnsi="Arial" w:cs="Arial"/>
-              </w:rPr>
             </w:pPr>
             <w:r>
-              <w:rPr>
-                <w:rFonts w:ascii="Arial" w:hAnsi="Arial" w:cs="Arial"/>
-              </w:rPr>
               <w:t xml:space="preserve"> </w:t>
             </w:r>
           </w:p>
@@ -1059,7 +1037,6 @@
             <w:pPr>
               <w:ind w:left="295"/>
               <w:rPr>
-                <w:rFonts w:ascii="Arial" w:hAnsi="Arial" w:cs="Arial"/>
                 <w:b/>
                 <w:bCs/>
                 <w:lang w:val="en-AU"/>
@@ -1067,7 +1044,6 @@
             </w:pPr>
             <w:r>
               <w:rPr>
-                <w:rFonts w:ascii="Arial" w:hAnsi="Arial" w:cs="Arial"/>
                 <w:b/>
                 <w:bCs/>
               </w:rPr>
@@ -1075,7 +1051,6 @@
             </w:r>
             <w:r>
               <w:rPr>
-                <w:rFonts w:ascii="Arial" w:hAnsi="Arial" w:cs="Arial"/>
                 <w:b/>
                 <w:bCs/>
               </w:rPr>
@@ -1083,7 +1058,6 @@
             </w:r>
             <w:r>
               <w:rPr>
-                <w:rFonts w:ascii="Arial" w:hAnsi="Arial" w:cs="Arial"/>
                 <w:b/>
                 <w:bCs/>
               </w:rPr>
@@ -1091,7 +1065,6 @@
             </w:r>
             <w:r>
               <w:rPr>
-                <w:rFonts w:ascii="Arial" w:hAnsi="Arial" w:cs="Arial"/>
                 <w:b/>
                 <w:bCs/>
               </w:rPr>
@@ -1099,7 +1072,6 @@
             </w:r>
             <w:r>
               <w:rPr>
-                <w:rFonts w:ascii="Arial" w:hAnsi="Arial" w:cs="Arial"/>
                 <w:b/>
                 <w:bCs/>
               </w:rPr>
@@ -1107,7 +1079,6 @@
             </w:r>
             <w:r>
               <w:rPr>
-                <w:rFonts w:ascii="Arial" w:hAnsi="Arial" w:cs="Arial"/>
                 <w:b/>
                 <w:bCs/>
               </w:rPr>
@@ -1115,7 +1086,6 @@
             </w:r>
             <w:r>
               <w:rPr>
-                <w:rFonts w:ascii="Arial" w:hAnsi="Arial" w:cs="Arial"/>
                 <w:b/>
                 <w:bCs/>
               </w:rPr>
@@ -1123,7 +1093,6 @@
             </w:r>
             <w:r>
               <w:rPr>
-                <w:rFonts w:ascii="Arial" w:hAnsi="Arial" w:cs="Arial"/>
                 <w:b/>
                 <w:bCs/>
                 <w:noProof/>
@@ -1132,7 +1101,6 @@
             </w:r>
             <w:r>
               <w:rPr>
-                <w:rFonts w:ascii="Arial" w:hAnsi="Arial" w:cs="Arial"/>
                 <w:b/>
                 <w:bCs/>
               </w:rPr>
@@ -1147,44 +1115,36 @@
               </w:numPr>
               <w:ind w:left="295" w:firstLine="141"/>
               <w:rPr>
-                <w:rFonts w:ascii="Arial" w:hAnsi="Arial" w:cs="Arial"/>
                 <w:bCs/>
                 <w:lang w:val="en-AU"/>
               </w:rPr>
             </w:pPr>
             <w:r>
               <w:rPr>
-                <w:rFonts w:ascii="Arial" w:hAnsi="Arial" w:cs="Arial"/>
                 <w:bCs/>
               </w:rPr>
               <w:fldChar w:fldCharType="begin"/>
             </w:r>
             <w:r>
               <w:rPr>
-                <w:rFonts w:ascii="Arial" w:hAnsi="Arial" w:cs="Arial"/>
                 <w:bCs/>
               </w:rPr>
               <w:instrText xml:space="preserve"> MERGEFIELD =long_term_goal.title \* MERGEFORMAT </w:instrText>
             </w:r>
             <w:r>
               <w:rPr>
-                <w:rFonts w:ascii="Arial" w:hAnsi="Arial" w:cs="Arial"/>
                 <w:bCs/>
               </w:rPr>
               <w:fldChar w:fldCharType="separate"/>
             </w:r>
             <w:r>
               <w:rPr>
-                <w:rFonts w:ascii="Arial" w:hAnsi="Arial" w:cs="Arial"/>
                 <w:bCs/>
                 <w:noProof/>
               </w:rPr>
               <w:t>«=long_term_goal.title»</w:t>
             </w:r>
             <w:r>
-              <w:rPr>
-                <w:rFonts w:ascii="Arial" w:hAnsi="Arial" w:cs="Arial"/>
-              </w:rPr>
               <w:fldChar w:fldCharType="end"/>
             </w:r>
           </w:p>
@@ -1192,7 +1152,6 @@
             <w:pPr>
               <w:ind w:left="295"/>
               <w:rPr>
-                <w:rFonts w:ascii="Arial" w:hAnsi="Arial" w:cs="Arial"/>
                 <w:b/>
                 <w:bCs/>
                 <w:lang w:val="en-AU"/>
@@ -1200,7 +1159,6 @@
             </w:pPr>
             <w:r>
               <w:rPr>
-                <w:rFonts w:ascii="Arial" w:hAnsi="Arial" w:cs="Arial"/>
                 <w:b/>
                 <w:bCs/>
               </w:rPr>
@@ -1208,7 +1166,6 @@
             </w:r>
             <w:r>
               <w:rPr>
-                <w:rFonts w:ascii="Arial" w:hAnsi="Arial" w:cs="Arial"/>
                 <w:b/>
                 <w:bCs/>
               </w:rPr>
@@ -1216,7 +1173,6 @@
             </w:r>
             <w:r>
               <w:rPr>
-                <w:rFonts w:ascii="Arial" w:hAnsi="Arial" w:cs="Arial"/>
                 <w:b/>
                 <w:bCs/>
               </w:rPr>
@@ -1224,7 +1180,6 @@
             </w:r>
             <w:r>
               <w:rPr>
-                <w:rFonts w:ascii="Arial" w:hAnsi="Arial" w:cs="Arial"/>
                 <w:b/>
                 <w:bCs/>
               </w:rPr>
@@ -1232,7 +1187,6 @@
             </w:r>
             <w:r>
               <w:rPr>
-                <w:rFonts w:ascii="Arial" w:hAnsi="Arial" w:cs="Arial"/>
                 <w:b/>
                 <w:bCs/>
               </w:rPr>
@@ -1240,7 +1194,6 @@
             </w:r>
             <w:r>
               <w:rPr>
-                <w:rFonts w:ascii="Arial" w:hAnsi="Arial" w:cs="Arial"/>
                 <w:b/>
                 <w:bCs/>
               </w:rPr>
@@ -1248,7 +1201,6 @@
             </w:r>
             <w:r>
               <w:rPr>
-                <w:rFonts w:ascii="Arial" w:hAnsi="Arial" w:cs="Arial"/>
                 <w:b/>
                 <w:bCs/>
               </w:rPr>
@@ -1256,7 +1208,6 @@
             </w:r>
             <w:r>
               <w:rPr>
-                <w:rFonts w:ascii="Arial" w:hAnsi="Arial" w:cs="Arial"/>
                 <w:b/>
                 <w:bCs/>
                 <w:noProof/>
@@ -1265,7 +1216,6 @@
             </w:r>
             <w:r>
               <w:rPr>
-                <w:rFonts w:ascii="Arial" w:hAnsi="Arial" w:cs="Arial"/>
                 <w:b/>
                 <w:bCs/>
               </w:rPr>
@@ -1275,9 +1225,6 @@
           <w:p>
             <w:pPr>
               <w:ind w:left="295"/>
-              <w:rPr>
-                <w:rFonts w:ascii="Arial" w:hAnsi="Arial" w:cs="Arial"/>
-              </w:rPr>
             </w:pPr>
           </w:p>
           <w:p>
@@ -1288,23 +1235,18 @@
                 <w:tab w:val="clear" w:pos="8640"/>
               </w:tabs>
               <w:ind w:left="295"/>
-              <w:rPr>
-                <w:rFonts w:ascii="Arial" w:hAnsi="Arial" w:cs="Arial"/>
-              </w:rPr>
             </w:pPr>
           </w:p>
           <w:p>
             <w:pPr>
               <w:ind w:left="295"/>
               <w:rPr>
-                <w:rFonts w:ascii="Arial" w:hAnsi="Arial" w:cs="Arial"/>
                 <w:bCs/>
                 <w:u w:val="single"/>
               </w:rPr>
             </w:pPr>
             <w:r>
               <w:rPr>
-                <w:rFonts w:ascii="Arial" w:hAnsi="Arial" w:cs="Arial"/>
                 <w:b/>
                 <w:bCs/>
               </w:rPr>
@@ -1312,7 +1254,6 @@
             </w:r>
             <w:r>
               <w:rPr>
-                <w:rFonts w:ascii="Arial" w:hAnsi="Arial" w:cs="Arial"/>
                 <w:b/>
                 <w:bCs/>
               </w:rPr>
@@ -1320,7 +1261,6 @@
             </w:r>
             <w:r>
               <w:rPr>
-                <w:rFonts w:ascii="Arial" w:hAnsi="Arial" w:cs="Arial"/>
                 <w:b/>
                 <w:bCs/>
               </w:rPr>
@@ -1328,7 +1268,6 @@
             </w:r>
             <w:r>
               <w:rPr>
-                <w:rFonts w:ascii="Arial" w:hAnsi="Arial" w:cs="Arial"/>
                 <w:bCs/>
               </w:rPr>
               <w:t>Refer to periodic assessments for evaluation and progress</w:t>
@@ -1388,14 +1327,7 @@
           <w:b/>
           <w:bCs/>
         </w:rPr>
-        <w:instrText xml:space="preserve">endEach </w:instrText>
-      </w:r>
-      <w:r>
-        <w:rPr>
-          <w:b/>
-          <w:bCs/>
-        </w:rPr>
-        <w:instrText xml:space="preserve">\* MERGEFORMAT </w:instrText>
+        <w:instrText xml:space="preserve">endEach \* MERGEFORMAT </w:instrText>
       </w:r>
       <w:r>
         <w:rPr>
@@ -1448,7 +1380,6 @@
         <w:pStyle w:val="Heading1"/>
         <w:jc w:val="center"/>
         <w:rPr>
-          <w:rFonts w:ascii="Cambria" w:hAnsi="Cambria"/>
           <w:b/>
           <w:bCs/>
           <w:sz w:val="28"/>
@@ -1457,7 +1388,6 @@
       </w:pPr>
       <w:r>
         <w:rPr>
-          <w:rFonts w:ascii="Cambria" w:hAnsi="Cambria"/>
           <w:b/>
           <w:bCs/>
           <w:sz w:val="28"/>
@@ -1507,14 +1437,12 @@
               <w:pStyle w:val="Heading8"/>
               <w:jc w:val="center"/>
               <w:rPr>
-                <w:rFonts w:ascii="Arial" w:hAnsi="Arial" w:cs="Arial"/>
                 <w:caps/>
                 <w:sz w:val="24"/>
               </w:rPr>
             </w:pPr>
             <w:r>
               <w:rPr>
-                <w:rFonts w:ascii="Arial" w:hAnsi="Arial" w:cs="Arial"/>
                 <w:caps/>
                 <w:sz w:val="24"/>
               </w:rPr>
@@ -1532,14 +1460,12 @@
               <w:pStyle w:val="Heading8"/>
               <w:jc w:val="center"/>
               <w:rPr>
-                <w:rFonts w:ascii="Arial" w:hAnsi="Arial" w:cs="Arial"/>
                 <w:caps/>
                 <w:sz w:val="24"/>
               </w:rPr>
             </w:pPr>
             <w:r>
               <w:rPr>
-                <w:rFonts w:ascii="Arial" w:hAnsi="Arial" w:cs="Arial"/>
                 <w:caps/>
                 <w:sz w:val="24"/>
               </w:rPr>
@@ -1557,14 +1483,12 @@
               <w:pStyle w:val="Heading8"/>
               <w:jc w:val="center"/>
               <w:rPr>
-                <w:rFonts w:ascii="Arial" w:hAnsi="Arial" w:cs="Arial"/>
                 <w:caps/>
                 <w:sz w:val="24"/>
               </w:rPr>
             </w:pPr>
             <w:r>
               <w:rPr>
-                <w:rFonts w:ascii="Arial" w:hAnsi="Arial" w:cs="Arial"/>
                 <w:caps/>
                 <w:sz w:val="24"/>
               </w:rPr>
@@ -1586,7 +1510,6 @@
             <w:pPr>
               <w:jc w:val="center"/>
               <w:rPr>
-                <w:rFonts w:ascii="Arial" w:hAnsi="Arial" w:cs="Arial"/>
                 <w:u w:val="single"/>
               </w:rPr>
             </w:pPr>
@@ -1601,14 +1524,10 @@
             <w:pPr>
               <w:jc w:val="center"/>
               <w:rPr>
-                <w:rFonts w:ascii="Arial" w:hAnsi="Arial" w:cs="Arial"/>
                 <w:u w:val="single"/>
               </w:rPr>
             </w:pPr>
             <w:r>
-              <w:rPr>
-                <w:rFonts w:ascii="Arial" w:hAnsi="Arial" w:cs="Arial"/>
-              </w:rPr>
               <w:t>Student/Parent/Teacher</w:t>
             </w:r>
           </w:p>
@@ -1622,7 +1541,6 @@
             <w:pPr>
               <w:jc w:val="center"/>
               <w:rPr>
-                <w:rFonts w:ascii="Arial" w:hAnsi="Arial" w:cs="Arial"/>
                 <w:u w:val="single"/>
               </w:rPr>
             </w:pPr>
@@ -1639,11 +1557,12 @@
     </w:p>
     <w:p/>
     <w:p/>
+    <w:p/>
+    <w:p/>
     <w:p>
       <w:pPr>
         <w:jc w:val="center"/>
         <w:rPr>
-          <w:rFonts w:ascii="Cambria" w:hAnsi="Cambria"/>
           <w:b/>
           <w:sz w:val="28"/>
         </w:rPr>
@@ -1653,16 +1572,12 @@
       <w:pPr>
         <w:jc w:val="center"/>
         <w:rPr>
-          <w:rFonts w:ascii="Cambria" w:hAnsi="Cambria"/>
           <w:b/>
           <w:sz w:val="28"/>
         </w:rPr>
       </w:pPr>
-      <w:bookmarkStart w:id="0" w:name="_GoBack"/>
-      <w:bookmarkEnd w:id="0"/>
-      <w:r>
-        <w:rPr>
-          <w:rFonts w:ascii="Cambria" w:hAnsi="Cambria"/>
+      <w:r>
+        <w:rPr>
           <w:b/>
           <w:sz w:val="28"/>
         </w:rPr>
@@ -1670,14 +1585,94 @@
       </w:r>
       <w:r>
         <w:rPr>
-          <w:rFonts w:ascii="Cambria" w:hAnsi="Cambria"/>
           <w:b/>
           <w:sz w:val="28"/>
         </w:rPr>
         <w:t>Comments</w:t>
       </w:r>
     </w:p>
-    <w:p/>
+    <w:p>
+      <w:r>
+        <w:rPr>
+          <w:noProof/>
+        </w:rPr>
+        <mc:AlternateContent>
+          <mc:Choice Requires="wps">
+            <w:drawing>
+              <wp:anchor distT="0" distB="0" distL="114300" distR="114300" simplePos="0" relativeHeight="251659264" behindDoc="1" locked="0" layoutInCell="1" allowOverlap="1" wp14:anchorId="41F882CE" wp14:editId="2BD98DDF">
+                <wp:simplePos x="0" y="0"/>
+                <wp:positionH relativeFrom="column">
+                  <wp:posOffset>737235</wp:posOffset>
+                </wp:positionH>
+                <wp:positionV relativeFrom="paragraph">
+                  <wp:posOffset>162560</wp:posOffset>
+                </wp:positionV>
+                <wp:extent cx="4686935" cy="1257300"/>
+                <wp:effectExtent l="25400" t="25400" r="37465" b="38100"/>
+                <wp:wrapNone/>
+                <wp:docPr id="2" name="Rectangle 2"/>
+                <wp:cNvGraphicFramePr/>
+                <a:graphic xmlns:a="http://schemas.openxmlformats.org/drawingml/2006/main">
+                  <a:graphicData uri="http://schemas.microsoft.com/office/word/2010/wordprocessingShape">
+                    <wps:wsp>
+                      <wps:cNvSpPr/>
+                      <wps:spPr>
+                        <a:xfrm>
+                          <a:off x="0" y="0"/>
+                          <a:ext cx="4686935" cy="1257300"/>
+                        </a:xfrm>
+                        <a:prstGeom prst="rect">
+                          <a:avLst/>
+                        </a:prstGeom>
+                        <a:noFill/>
+                        <a:ln w="38100" cmpd="dbl">
+                          <a:solidFill>
+                            <a:schemeClr val="tx1"/>
+                          </a:solidFill>
+                          <a:prstDash val="solid"/>
+                        </a:ln>
+                      </wps:spPr>
+                      <wps:style>
+                        <a:lnRef idx="2">
+                          <a:schemeClr val="accent1">
+                            <a:shade val="50000"/>
+                          </a:schemeClr>
+                        </a:lnRef>
+                        <a:fillRef idx="1">
+                          <a:schemeClr val="accent1"/>
+                        </a:fillRef>
+                        <a:effectRef idx="0">
+                          <a:schemeClr val="accent1"/>
+                        </a:effectRef>
+                        <a:fontRef idx="minor">
+                          <a:schemeClr val="lt1"/>
+                        </a:fontRef>
+                      </wps:style>
+                      <wps:bodyPr rot="0" spcFirstLastPara="0" vertOverflow="overflow" horzOverflow="overflow" vert="horz" wrap="square" lIns="91440" tIns="45720" rIns="91440" bIns="45720" numCol="1" spcCol="0" rtlCol="0" fromWordArt="0" anchor="ctr" anchorCtr="0" forceAA="0" compatLnSpc="1">
+                        <a:prstTxWarp prst="textNoShape">
+                          <a:avLst/>
+                        </a:prstTxWarp>
+                        <a:noAutofit/>
+                      </wps:bodyPr>
+                    </wps:wsp>
+                  </a:graphicData>
+                </a:graphic>
+                <wp14:sizeRelH relativeFrom="margin">
+                  <wp14:pctWidth>0</wp14:pctWidth>
+                </wp14:sizeRelH>
+              </wp:anchor>
+            </w:drawing>
+          </mc:Choice>
+          <mc:Fallback>
+            <w:pict>
+              <v:rect w14:anchorId="36BB11ED" id="Rectangle_x0020_2" o:spid="_x0000_s1026" style="position:absolute;margin-left:58.05pt;margin-top:12.8pt;width:369.05pt;height:99pt;z-index:-251657216;visibility:visible;mso-wrap-style:square;mso-width-percent:0;mso-wrap-distance-left:9pt;mso-wrap-distance-top:0;mso-wrap-distance-right:9pt;mso-wrap-distance-bottom:0;mso-position-horizontal:absolute;mso-position-horizontal-relative:text;mso-position-vertical:absolute;mso-position-vertical-relative:text;mso-width-percent:0;mso-width-relative:margin;v-text-anchor:middle" o:gfxdata="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" filled="f" strokecolor="black [3213]" strokeweight="3pt">
+                <v:stroke linestyle="thinThin"/>
+              </v:rect>
+            </w:pict>
+          </mc:Fallback>
+        </mc:AlternateContent>
+      </w:r>
+    </w:p>
     <w:p/>
     <w:p>
       <w:pPr>
@@ -1687,14 +1682,9 @@
           <w:numId w:val="31"/>
         </w:numPr>
         <w:spacing w:line="480" w:lineRule="auto"/>
-        <w:rPr>
-          <w:rFonts w:ascii="Arial" w:hAnsi="Arial" w:cs="Arial"/>
-        </w:rPr>
-      </w:pPr>
-      <w:r>
-        <w:rPr>
-          <w:rFonts w:ascii="Arial" w:hAnsi="Arial" w:cs="Arial"/>
-        </w:rPr>
+        <w:ind w:left="2268"/>
+      </w:pPr>
+      <w:r>
         <w:t xml:space="preserve">I was unable to make it during the development of IEP     </w:t>
       </w:r>
     </w:p>
@@ -1706,14 +1696,9 @@
           <w:numId w:val="31"/>
         </w:numPr>
         <w:spacing w:line="480" w:lineRule="auto"/>
-        <w:rPr>
-          <w:rFonts w:ascii="Arial" w:hAnsi="Arial" w:cs="Arial"/>
-        </w:rPr>
-      </w:pPr>
-      <w:r>
-        <w:rPr>
-          <w:rFonts w:ascii="Arial" w:hAnsi="Arial" w:cs="Arial"/>
-        </w:rPr>
+        <w:ind w:left="2268"/>
+      </w:pPr>
+      <w:r>
         <w:t>I was consulted in the development of this IEP</w:t>
       </w:r>
     </w:p>
@@ -1725,14 +1710,9 @@
           <w:numId w:val="31"/>
         </w:numPr>
         <w:spacing w:line="480" w:lineRule="auto"/>
-        <w:rPr>
-          <w:rFonts w:ascii="Arial" w:hAnsi="Arial" w:cs="Arial"/>
-        </w:rPr>
-      </w:pPr>
-      <w:r>
-        <w:rPr>
-          <w:rFonts w:ascii="Arial" w:hAnsi="Arial" w:cs="Arial"/>
-        </w:rPr>
+        <w:ind w:left="2268"/>
+      </w:pPr>
+      <w:r>
         <w:t>I have received a copy of this IEP</w:t>
       </w:r>
     </w:p>
@@ -1744,16 +1724,13 @@
     </w:p>
     <w:p>
       <w:r>
-        <w:t xml:space="preserve">                                     </w:t>
+        <w:t xml:space="preserve">                                </w:t>
       </w:r>
     </w:p>
     <w:p>
-      <w:pPr>
-        <w:rPr>
-          <w:b/>
-          <w:bCs/>
-        </w:rPr>
-      </w:pPr>
+      <w:r>
+        <w:t xml:space="preserve">     </w:t>
+      </w:r>
     </w:p>
     <w:p>
       <w:pPr>
@@ -1770,13 +1747,6 @@
           <w:bCs/>
         </w:rPr>
       </w:pPr>
-      <w:r>
-        <w:rPr>
-          <w:b/>
-          <w:bCs/>
-        </w:rPr>
-        <w:t xml:space="preserve">            </w:t>
-      </w:r>
     </w:p>
     <w:p>
       <w:pPr>
@@ -1785,12 +1755,21 @@
           <w:bCs/>
         </w:rPr>
       </w:pPr>
+      <w:r>
+        <w:rPr>
+          <w:b/>
+          <w:bCs/>
+        </w:rPr>
+        <w:t xml:space="preserve">      </w:t>
+      </w:r>
+      <w:bookmarkStart w:id="0" w:name="_GoBack"/>
+      <w:bookmarkEnd w:id="0"/>
     </w:p>
     <w:tbl>
       <w:tblPr>
         <w:tblStyle w:val="TableGrid"/>
-        <w:tblW w:w="9839" w:type="dxa"/>
-        <w:tblInd w:w="-567" w:type="dxa"/>
+        <w:tblpPr w:leftFromText="180" w:rightFromText="180" w:vertAnchor="text" w:horzAnchor="page" w:tblpX="5410" w:tblpY="1246"/>
+        <w:tblW w:w="5520" w:type="dxa"/>
         <w:tblBorders>
           <w:top w:val="none" w:sz="0" w:space="0" w:color="auto"/>
           <w:left w:val="none" w:sz="0" w:space="0" w:color="auto"/>
@@ -1802,44 +1781,39 @@
         <w:tblLook w:val="04A0" w:firstRow="1" w:lastRow="0" w:firstColumn="1" w:lastColumn="0" w:noHBand="0" w:noVBand="1"/>
       </w:tblPr>
       <w:tblGrid>
-        <w:gridCol w:w="2444"/>
-        <w:gridCol w:w="4497"/>
-        <w:gridCol w:w="2898"/>
+        <w:gridCol w:w="1276"/>
+        <w:gridCol w:w="2578"/>
+        <w:gridCol w:w="1666"/>
       </w:tblGrid>
       <w:tr>
         <w:trPr>
-          <w:trHeight w:val="906"/>
+          <w:trHeight w:val="735"/>
         </w:trPr>
         <w:tc>
           <w:tcPr>
-            <w:tcW w:w="2444" w:type="dxa"/>
+            <w:tcW w:w="1276" w:type="dxa"/>
             <w:vAlign w:val="center"/>
           </w:tcPr>
           <w:p>
             <w:pPr>
               <w:jc w:val="center"/>
-              <w:rPr>
-                <w:rFonts w:ascii="Arial" w:hAnsi="Arial" w:cs="Arial"/>
-              </w:rPr>
             </w:pPr>
           </w:p>
         </w:tc>
         <w:tc>
           <w:tcPr>
-            <w:tcW w:w="4497" w:type="dxa"/>
+            <w:tcW w:w="2578" w:type="dxa"/>
             <w:vAlign w:val="center"/>
           </w:tcPr>
           <w:p>
             <w:pPr>
               <w:jc w:val="center"/>
               <w:rPr>
-                <w:rFonts w:ascii="Arial" w:hAnsi="Arial" w:cs="Arial"/>
                 <w:b/>
               </w:rPr>
             </w:pPr>
             <w:r>
               <w:rPr>
-                <w:rFonts w:ascii="Arial" w:hAnsi="Arial" w:cs="Arial"/>
                 <w:b/>
               </w:rPr>
               <w:t>Signature</w:t>
@@ -1848,20 +1822,18 @@
         </w:tc>
         <w:tc>
           <w:tcPr>
-            <w:tcW w:w="2898" w:type="dxa"/>
+            <w:tcW w:w="1666" w:type="dxa"/>
             <w:vAlign w:val="center"/>
           </w:tcPr>
           <w:p>
             <w:pPr>
               <w:jc w:val="center"/>
               <w:rPr>
-                <w:rFonts w:ascii="Arial" w:hAnsi="Arial" w:cs="Arial"/>
                 <w:b/>
               </w:rPr>
             </w:pPr>
             <w:r>
               <w:rPr>
-                <w:rFonts w:ascii="Arial" w:hAnsi="Arial" w:cs="Arial"/>
                 <w:b/>
               </w:rPr>
               <w:t>Date</w:t>
@@ -1871,228 +1843,284 @@
       </w:tr>
       <w:tr>
         <w:trPr>
-          <w:trHeight w:val="1132"/>
+          <w:trHeight w:val="923"/>
         </w:trPr>
         <w:tc>
           <w:tcPr>
-            <w:tcW w:w="2444" w:type="dxa"/>
+            <w:tcW w:w="1276" w:type="dxa"/>
             <w:vAlign w:val="center"/>
           </w:tcPr>
           <w:p>
             <w:pPr>
               <w:jc w:val="right"/>
               <w:rPr>
-                <w:rFonts w:ascii="Arial" w:hAnsi="Arial" w:cs="Arial"/>
                 <w:b/>
               </w:rPr>
             </w:pPr>
             <w:r>
               <w:rPr>
-                <w:rFonts w:ascii="Arial" w:hAnsi="Arial" w:cs="Arial"/>
                 <w:b/>
               </w:rPr>
-              <w:t>Parent</w:t>
+              <w:t>Special Educator</w:t>
             </w:r>
-          </w:p>
-          <w:p>
-            <w:pPr>
-              <w:jc w:val="right"/>
-              <w:rPr>
-                <w:rFonts w:ascii="Arial" w:hAnsi="Arial" w:cs="Arial"/>
-              </w:rPr>
-            </w:pPr>
           </w:p>
         </w:tc>
         <w:tc>
           <w:tcPr>
-            <w:tcW w:w="4497" w:type="dxa"/>
+            <w:tcW w:w="2578" w:type="dxa"/>
             <w:vAlign w:val="center"/>
           </w:tcPr>
           <w:p>
             <w:pPr>
               <w:jc w:val="center"/>
               <w:rPr>
-                <w:rFonts w:ascii="Arial" w:hAnsi="Arial" w:cs="Arial"/>
                 <w:b/>
               </w:rPr>
             </w:pPr>
             <w:r>
               <w:rPr>
-                <w:rFonts w:ascii="Arial" w:hAnsi="Arial" w:cs="Arial"/>
                 <w:b/>
               </w:rPr>
-              <w:t>________________</w:t>
-            </w:r>
-            <w:r>
-              <w:rPr>
-                <w:rFonts w:ascii="Arial" w:hAnsi="Arial" w:cs="Arial"/>
-                <w:b/>
-              </w:rPr>
-              <w:t>_______</w:t>
+              <w:t>__________________</w:t>
             </w:r>
           </w:p>
         </w:tc>
         <w:tc>
           <w:tcPr>
-            <w:tcW w:w="2898" w:type="dxa"/>
+            <w:tcW w:w="1666" w:type="dxa"/>
             <w:vAlign w:val="center"/>
           </w:tcPr>
           <w:p>
             <w:pPr>
               <w:jc w:val="center"/>
               <w:rPr>
-                <w:rFonts w:ascii="Arial" w:hAnsi="Arial" w:cs="Arial"/>
                 <w:b/>
               </w:rPr>
             </w:pPr>
             <w:r>
               <w:rPr>
-                <w:rFonts w:ascii="Arial" w:hAnsi="Arial" w:cs="Arial"/>
                 <w:b/>
               </w:rPr>
-              <w:t>________________</w:t>
+              <w:t>___________</w:t>
             </w:r>
           </w:p>
         </w:tc>
       </w:tr>
       <w:tr>
         <w:trPr>
-          <w:trHeight w:val="1132"/>
+          <w:trHeight w:val="923"/>
         </w:trPr>
         <w:tc>
           <w:tcPr>
-            <w:tcW w:w="2444" w:type="dxa"/>
+            <w:tcW w:w="1276" w:type="dxa"/>
             <w:vAlign w:val="center"/>
           </w:tcPr>
           <w:p>
             <w:pPr>
               <w:jc w:val="right"/>
               <w:rPr>
-                <w:rFonts w:ascii="Arial" w:hAnsi="Arial" w:cs="Arial"/>
                 <w:b/>
               </w:rPr>
             </w:pPr>
             <w:r>
               <w:rPr>
-                <w:rFonts w:ascii="Arial" w:hAnsi="Arial" w:cs="Arial"/>
                 <w:b/>
               </w:rPr>
-              <w:t>Special Educator</w:t>
+              <w:t>Principal</w:t>
             </w:r>
           </w:p>
         </w:tc>
         <w:tc>
           <w:tcPr>
-            <w:tcW w:w="4497" w:type="dxa"/>
+            <w:tcW w:w="2578" w:type="dxa"/>
             <w:vAlign w:val="center"/>
           </w:tcPr>
           <w:p>
             <w:pPr>
               <w:jc w:val="center"/>
               <w:rPr>
-                <w:rFonts w:ascii="Arial" w:hAnsi="Arial" w:cs="Arial"/>
                 <w:b/>
               </w:rPr>
             </w:pPr>
             <w:r>
               <w:rPr>
-                <w:rFonts w:ascii="Arial" w:hAnsi="Arial" w:cs="Arial"/>
                 <w:b/>
               </w:rPr>
-              <w:t>_______________________</w:t>
+              <w:t>__________________</w:t>
             </w:r>
           </w:p>
         </w:tc>
         <w:tc>
           <w:tcPr>
-            <w:tcW w:w="2898" w:type="dxa"/>
+            <w:tcW w:w="1666" w:type="dxa"/>
             <w:vAlign w:val="center"/>
           </w:tcPr>
           <w:p>
             <w:pPr>
               <w:jc w:val="center"/>
               <w:rPr>
-                <w:rFonts w:ascii="Arial" w:hAnsi="Arial" w:cs="Arial"/>
                 <w:b/>
               </w:rPr>
             </w:pPr>
             <w:r>
               <w:rPr>
-                <w:rFonts w:ascii="Arial" w:hAnsi="Arial" w:cs="Arial"/>
                 <w:b/>
               </w:rPr>
-              <w:t>________________</w:t>
+              <w:t>___________</w:t>
+            </w:r>
+          </w:p>
+        </w:tc>
+      </w:tr>
+    </w:tbl>
+    <w:tbl>
+      <w:tblPr>
+        <w:tblStyle w:val="TableGrid"/>
+        <w:tblpPr w:leftFromText="180" w:rightFromText="180" w:vertAnchor="text" w:horzAnchor="page" w:tblpX="1090" w:tblpY="1242"/>
+        <w:tblW w:w="3648" w:type="dxa"/>
+        <w:tblBorders>
+          <w:top w:val="none" w:sz="0" w:space="0" w:color="auto"/>
+          <w:left w:val="none" w:sz="0" w:space="0" w:color="auto"/>
+          <w:bottom w:val="none" w:sz="0" w:space="0" w:color="auto"/>
+          <w:right w:val="none" w:sz="0" w:space="0" w:color="auto"/>
+          <w:insideH w:val="none" w:sz="0" w:space="0" w:color="auto"/>
+          <w:insideV w:val="none" w:sz="0" w:space="0" w:color="auto"/>
+        </w:tblBorders>
+        <w:tblLook w:val="04A0" w:firstRow="1" w:lastRow="0" w:firstColumn="1" w:lastColumn="0" w:noHBand="0" w:noVBand="1"/>
+      </w:tblPr>
+      <w:tblGrid>
+        <w:gridCol w:w="910"/>
+        <w:gridCol w:w="1896"/>
+        <w:gridCol w:w="1176"/>
+      </w:tblGrid>
+      <w:tr>
+        <w:trPr>
+          <w:trHeight w:val="732"/>
+        </w:trPr>
+        <w:tc>
+          <w:tcPr>
+            <w:tcW w:w="1176" w:type="dxa"/>
+            <w:vAlign w:val="center"/>
+          </w:tcPr>
+          <w:p>
+            <w:pPr>
+              <w:jc w:val="center"/>
+            </w:pPr>
+          </w:p>
+        </w:tc>
+        <w:tc>
+          <w:tcPr>
+            <w:tcW w:w="1296" w:type="dxa"/>
+            <w:vAlign w:val="center"/>
+          </w:tcPr>
+          <w:p>
+            <w:pPr>
+              <w:jc w:val="center"/>
+              <w:rPr>
+                <w:b/>
+              </w:rPr>
+            </w:pPr>
+            <w:r>
+              <w:rPr>
+                <w:b/>
+              </w:rPr>
+              <w:t>Signature</w:t>
+            </w:r>
+          </w:p>
+        </w:tc>
+        <w:tc>
+          <w:tcPr>
+            <w:tcW w:w="1176" w:type="dxa"/>
+            <w:vAlign w:val="center"/>
+          </w:tcPr>
+          <w:p>
+            <w:pPr>
+              <w:jc w:val="center"/>
+              <w:rPr>
+                <w:b/>
+              </w:rPr>
+            </w:pPr>
+            <w:r>
+              <w:rPr>
+                <w:b/>
+              </w:rPr>
+              <w:t>Date</w:t>
             </w:r>
           </w:p>
         </w:tc>
       </w:tr>
       <w:tr>
         <w:trPr>
-          <w:trHeight w:val="1132"/>
+          <w:trHeight w:val="919"/>
         </w:trPr>
         <w:tc>
           <w:tcPr>
-            <w:tcW w:w="2444" w:type="dxa"/>
+            <w:tcW w:w="1176" w:type="dxa"/>
             <w:vAlign w:val="center"/>
           </w:tcPr>
           <w:p>
             <w:pPr>
               <w:jc w:val="right"/>
               <w:rPr>
-                <w:rFonts w:ascii="Arial" w:hAnsi="Arial" w:cs="Arial"/>
                 <w:b/>
               </w:rPr>
             </w:pPr>
             <w:r>
               <w:rPr>
-                <w:rFonts w:ascii="Arial" w:hAnsi="Arial" w:cs="Arial"/>
                 <w:b/>
               </w:rPr>
-              <w:t>Principal</w:t>
+              <w:t>Parent</w:t>
             </w:r>
           </w:p>
         </w:tc>
         <w:tc>
           <w:tcPr>
-            <w:tcW w:w="4497" w:type="dxa"/>
+            <w:tcW w:w="1296" w:type="dxa"/>
             <w:vAlign w:val="center"/>
           </w:tcPr>
           <w:p>
             <w:pPr>
               <w:jc w:val="center"/>
               <w:rPr>
-                <w:rFonts w:ascii="Arial" w:hAnsi="Arial" w:cs="Arial"/>
                 <w:b/>
               </w:rPr>
             </w:pPr>
             <w:r>
               <w:rPr>
-                <w:rFonts w:ascii="Arial" w:hAnsi="Arial" w:cs="Arial"/>
                 <w:b/>
               </w:rPr>
-              <w:t>_______________________</w:t>
+              <w:t>_____</w:t>
+            </w:r>
+            <w:r>
+              <w:rPr>
+                <w:b/>
+              </w:rPr>
+              <w:t>_____</w:t>
+            </w:r>
+            <w:r>
+              <w:rPr>
+                <w:b/>
+              </w:rPr>
+              <w:t>____</w:t>
             </w:r>
           </w:p>
         </w:tc>
         <w:tc>
           <w:tcPr>
-            <w:tcW w:w="2898" w:type="dxa"/>
+            <w:tcW w:w="1176" w:type="dxa"/>
             <w:vAlign w:val="center"/>
           </w:tcPr>
           <w:p>
             <w:pPr>
               <w:jc w:val="center"/>
               <w:rPr>
-                <w:rFonts w:ascii="Arial" w:hAnsi="Arial" w:cs="Arial"/>
                 <w:b/>
               </w:rPr>
             </w:pPr>
             <w:r>
               <w:rPr>
-                <w:rFonts w:ascii="Arial" w:hAnsi="Arial" w:cs="Arial"/>
                 <w:b/>
               </w:rPr>
-              <w:t>________________</w:t>
+              <w:t>________</w:t>
             </w:r>
           </w:p>
         </w:tc>
@@ -2204,17 +2232,8 @@
   <w:p>
     <w:pPr>
       <w:pStyle w:val="Title"/>
-      <w:ind w:left="720"/>
-      <w:rPr>
-        <w:rFonts w:ascii="Constantia" w:hAnsi="Constantia"/>
-        <w:sz w:val="36"/>
-      </w:rPr>
     </w:pPr>
     <w:r>
-      <w:rPr>
-        <w:rFonts w:ascii="Constantia" w:hAnsi="Constantia"/>
-        <w:sz w:val="36"/>
-      </w:rPr>
       <w:t>BALDWIN OPPORTUNITY SCHOOL</w:t>
     </w:r>
   </w:p>
@@ -2222,22 +2241,37 @@
     <w:pPr>
       <w:jc w:val="center"/>
       <w:rPr>
-        <w:rFonts w:ascii="Constantia" w:hAnsi="Constantia"/>
+        <w:b/>
         <w:bCs/>
       </w:rPr>
     </w:pPr>
     <w:r>
       <w:rPr>
-        <w:rFonts w:ascii="Constantia" w:hAnsi="Constantia"/>
+        <w:b/>
         <w:bCs/>
       </w:rPr>
-      <w:t>No. 3, Rhenius Street, Bangalore – 560025</w:t>
+      <w:t>No.3, Rhenius Street</w:t>
+    </w:r>
+  </w:p>
+  <w:p>
+    <w:pPr>
+      <w:jc w:val="center"/>
+      <w:rPr>
+        <w:b/>
+        <w:bCs/>
+      </w:rPr>
+    </w:pPr>
+    <w:r>
+      <w:rPr>
+        <w:b/>
+        <w:bCs/>
+      </w:rPr>
+      <w:t>Bangalore-560 025</w:t>
     </w:r>
   </w:p>
   <w:p>
     <w:pPr>
       <w:pStyle w:val="Header"/>
-      <w:jc w:val="center"/>
     </w:pPr>
   </w:p>
 </w:hdr>
@@ -2248,7 +2282,7 @@
   <w:abstractNum w:abstractNumId="0">
     <w:nsid w:val="FFFFFF1D"/>
     <w:multiLevelType w:val="multilevel"/>
-    <w:tmpl w:val="8A962CEA"/>
+    <w:tmpl w:val="369A09C8"/>
     <w:lvl w:ilvl="0">
       <w:start w:val="1"/>
       <w:numFmt w:val="bullet"/>
@@ -7346,7 +7380,7 @@
 </file>
 
 <file path=customXml/itemProps1.xml><?xml version="1.0" encoding="utf-8"?>
-<ds:datastoreItem xmlns:ds="http://schemas.openxmlformats.org/officeDocument/2006/customXml" ds:itemID="{DCCDC680-5FDB-C148-B035-741E33C179B6}">
+<ds:datastoreItem xmlns:ds="http://schemas.openxmlformats.org/officeDocument/2006/customXml" ds:itemID="{89E6081D-7FC6-E641-ABFD-4FA65E1E0B00}">
   <ds:schemaRefs>
     <ds:schemaRef ds:uri="http://schemas.openxmlformats.org/officeDocument/2006/bibliography"/>
   </ds:schemaRefs>

</xml_diff>

<commit_message>
Update IEP template to show groups.
</commit_message>
<xml_diff>
--- a/resources/templates/Baldwins IEP.docx
+++ b/resources/templates/Baldwins IEP.docx
@@ -1024,13 +1024,104 @@
             <w:r>
               <w:t xml:space="preserve"> present level of understanding and ability</w:t>
             </w:r>
+            <w:bookmarkStart w:id="0" w:name="_GoBack"/>
+            <w:bookmarkEnd w:id="0"/>
+            <w:r>
+              <w:t xml:space="preserve"> </w:t>
+            </w:r>
           </w:p>
           <w:p>
             <w:pPr>
               <w:ind w:left="295"/>
+              <w:rPr>
+                <w:b/>
+                <w:bCs/>
+              </w:rPr>
             </w:pPr>
             <w:r>
-              <w:t xml:space="preserve"> </w:t>
+              <w:rPr>
+                <w:b/>
+                <w:bCs/>
+              </w:rPr>
+              <w:fldChar w:fldCharType="begin"/>
+            </w:r>
+            <w:r>
+              <w:rPr>
+                <w:b/>
+                <w:bCs/>
+              </w:rPr>
+              <w:instrText xml:space="preserve"> MERGEFIELD </w:instrText>
+            </w:r>
+            <w:r>
+              <w:rPr>
+                <w:b/>
+                <w:bCs/>
+              </w:rPr>
+              <w:instrText>subject</w:instrText>
+            </w:r>
+            <w:r>
+              <w:rPr>
+                <w:b/>
+                <w:bCs/>
+              </w:rPr>
+              <w:instrText>.</w:instrText>
+            </w:r>
+            <w:r>
+              <w:rPr>
+                <w:b/>
+                <w:bCs/>
+              </w:rPr>
+              <w:instrText>ltg</w:instrText>
+            </w:r>
+            <w:r>
+              <w:rPr>
+                <w:b/>
+                <w:bCs/>
+              </w:rPr>
+              <w:instrText>:</w:instrText>
+            </w:r>
+            <w:r>
+              <w:rPr>
+                <w:b/>
+                <w:bCs/>
+              </w:rPr>
+              <w:instrText>each(</w:instrText>
+            </w:r>
+            <w:r>
+              <w:rPr>
+                <w:b/>
+                <w:bCs/>
+              </w:rPr>
+              <w:instrText>group_plus_ltg</w:instrText>
+            </w:r>
+            <w:r>
+              <w:rPr>
+                <w:b/>
+                <w:bCs/>
+              </w:rPr>
+              <w:instrText xml:space="preserve">) \* MERGEFORMAT </w:instrText>
+            </w:r>
+            <w:r>
+              <w:rPr>
+                <w:b/>
+                <w:bCs/>
+              </w:rPr>
+              <w:fldChar w:fldCharType="separate"/>
+            </w:r>
+            <w:r>
+              <w:rPr>
+                <w:b/>
+                <w:bCs/>
+                <w:noProof/>
+              </w:rPr>
+              <w:t>«subject.ltg:each(group_plus_ltg)»</w:t>
+            </w:r>
+            <w:r>
+              <w:rPr>
+                <w:b/>
+                <w:bCs/>
+              </w:rPr>
+              <w:fldChar w:fldCharType="end"/>
             </w:r>
           </w:p>
           <w:p>
@@ -1039,6 +1130,102 @@
               <w:rPr>
                 <w:b/>
                 <w:bCs/>
+              </w:rPr>
+            </w:pPr>
+          </w:p>
+          <w:p>
+            <w:pPr>
+              <w:ind w:left="295"/>
+              <w:rPr>
+                <w:b/>
+                <w:bCs/>
+              </w:rPr>
+            </w:pPr>
+            <w:r>
+              <w:rPr>
+                <w:b/>
+                <w:bCs/>
+              </w:rPr>
+              <w:t xml:space="preserve">  </w:t>
+            </w:r>
+            <w:r>
+              <w:rPr>
+                <w:b/>
+                <w:bCs/>
+              </w:rPr>
+              <w:fldChar w:fldCharType="begin"/>
+            </w:r>
+            <w:r>
+              <w:rPr>
+                <w:b/>
+                <w:bCs/>
+              </w:rPr>
+              <w:instrText xml:space="preserve"> MERGEFIELD</w:instrText>
+            </w:r>
+            <w:r>
+              <w:rPr>
+                <w:b/>
+                <w:bCs/>
+              </w:rPr>
+              <w:instrText xml:space="preserve"> subject.should</w:instrText>
+            </w:r>
+            <w:r>
+              <w:rPr>
+                <w:b/>
+                <w:bCs/>
+              </w:rPr>
+              <w:instrText>_show</w:instrText>
+            </w:r>
+            <w:r>
+              <w:rPr>
+                <w:b/>
+                <w:bCs/>
+              </w:rPr>
+              <w:instrText xml:space="preserve">_groups:if </w:instrText>
+            </w:r>
+            <w:r>
+              <w:rPr>
+                <w:b/>
+                <w:bCs/>
+              </w:rPr>
+              <w:instrText xml:space="preserve"> </w:instrText>
+            </w:r>
+            <w:r>
+              <w:rPr>
+                <w:b/>
+                <w:bCs/>
+              </w:rPr>
+              <w:instrText xml:space="preserve">\* MERGEFORMAT </w:instrText>
+            </w:r>
+            <w:r>
+              <w:rPr>
+                <w:b/>
+                <w:bCs/>
+              </w:rPr>
+              <w:fldChar w:fldCharType="separate"/>
+            </w:r>
+            <w:r>
+              <w:rPr>
+                <w:b/>
+                <w:bCs/>
+                <w:noProof/>
+              </w:rPr>
+              <w:t>«subject.should_show_groups:if»</w:t>
+            </w:r>
+            <w:r>
+              <w:rPr>
+                <w:b/>
+                <w:bCs/>
+              </w:rPr>
+              <w:fldChar w:fldCharType="end"/>
+            </w:r>
+          </w:p>
+          <w:p>
+            <w:pPr>
+              <w:ind w:left="436"/>
+              <w:rPr>
+                <w:b/>
+                <w:bCs/>
                 <w:lang w:val="en-AU"/>
               </w:rPr>
             </w:pPr>
@@ -1054,6 +1241,153 @@
                 <w:b/>
                 <w:bCs/>
               </w:rPr>
+              <w:instrText xml:space="preserve"> MERGEFIELD =</w:instrText>
+            </w:r>
+            <w:r>
+              <w:rPr>
+                <w:b/>
+                <w:bCs/>
+              </w:rPr>
+              <w:instrText>group_plus_ltg.first</w:instrText>
+            </w:r>
+            <w:r>
+              <w:rPr>
+                <w:b/>
+                <w:bCs/>
+              </w:rPr>
+              <w:instrText xml:space="preserve"> \* MERGEFORMAT </w:instrText>
+            </w:r>
+            <w:r>
+              <w:rPr>
+                <w:b/>
+                <w:bCs/>
+              </w:rPr>
+              <w:fldChar w:fldCharType="separate"/>
+            </w:r>
+            <w:r>
+              <w:rPr>
+                <w:b/>
+                <w:bCs/>
+                <w:noProof/>
+              </w:rPr>
+              <w:t>«=group_plus_ltg.first»</w:t>
+            </w:r>
+            <w:r>
+              <w:rPr>
+                <w:b/>
+              </w:rPr>
+              <w:fldChar w:fldCharType="end"/>
+            </w:r>
+          </w:p>
+          <w:p>
+            <w:pPr>
+              <w:ind w:left="295"/>
+              <w:rPr>
+                <w:b/>
+                <w:bCs/>
+                <w:lang w:val="en-AU"/>
+              </w:rPr>
+            </w:pPr>
+            <w:r>
+              <w:rPr>
+                <w:b/>
+                <w:bCs/>
+              </w:rPr>
+              <w:t xml:space="preserve">  </w:t>
+            </w:r>
+            <w:r>
+              <w:rPr>
+                <w:b/>
+                <w:bCs/>
+              </w:rPr>
+              <w:fldChar w:fldCharType="begin"/>
+            </w:r>
+            <w:r>
+              <w:rPr>
+                <w:b/>
+                <w:bCs/>
+              </w:rPr>
+              <w:instrText xml:space="preserve"> MERGEFIELD</w:instrText>
+            </w:r>
+            <w:r>
+              <w:rPr>
+                <w:b/>
+                <w:bCs/>
+              </w:rPr>
+              <w:instrText xml:space="preserve"> subject.</w:instrText>
+            </w:r>
+            <w:r>
+              <w:rPr>
+                <w:b/>
+                <w:bCs/>
+              </w:rPr>
+              <w:instrText>should</w:instrText>
+            </w:r>
+            <w:r>
+              <w:rPr>
+                <w:b/>
+                <w:bCs/>
+              </w:rPr>
+              <w:instrText xml:space="preserve">_show_groups:endIf </w:instrText>
+            </w:r>
+            <w:r>
+              <w:rPr>
+                <w:b/>
+                <w:bCs/>
+              </w:rPr>
+              <w:instrText xml:space="preserve">\* MERGEFORMAT </w:instrText>
+            </w:r>
+            <w:r>
+              <w:rPr>
+                <w:b/>
+                <w:bCs/>
+              </w:rPr>
+              <w:fldChar w:fldCharType="separate"/>
+            </w:r>
+            <w:r>
+              <w:rPr>
+                <w:b/>
+                <w:bCs/>
+                <w:noProof/>
+              </w:rPr>
+              <w:t>«subject.should_show_groups:endIf»</w:t>
+            </w:r>
+            <w:r>
+              <w:rPr>
+                <w:b/>
+                <w:bCs/>
+              </w:rPr>
+              <w:fldChar w:fldCharType="end"/>
+            </w:r>
+          </w:p>
+          <w:p>
+            <w:pPr>
+              <w:ind w:left="295"/>
+              <w:rPr>
+                <w:b/>
+                <w:bCs/>
+                <w:lang w:val="en-AU"/>
+              </w:rPr>
+            </w:pPr>
+            <w:r>
+              <w:rPr>
+                <w:b/>
+                <w:bCs/>
+              </w:rPr>
+              <w:t xml:space="preserve">  </w:t>
+            </w:r>
+            <w:r>
+              <w:rPr>
+                <w:b/>
+                <w:bCs/>
+              </w:rPr>
+              <w:fldChar w:fldCharType="begin"/>
+            </w:r>
+            <w:r>
+              <w:rPr>
+                <w:b/>
+                <w:bCs/>
+              </w:rPr>
               <w:instrText xml:space="preserve"> MERGEFIELD </w:instrText>
             </w:r>
             <w:r>
@@ -1061,28 +1395,28 @@
                 <w:b/>
                 <w:bCs/>
               </w:rPr>
-              <w:instrText>subject</w:instrText>
-            </w:r>
-            <w:r>
-              <w:rPr>
-                <w:b/>
-                <w:bCs/>
-              </w:rPr>
-              <w:instrText>.children</w:instrText>
-            </w:r>
-            <w:r>
-              <w:rPr>
-                <w:b/>
-                <w:bCs/>
-              </w:rPr>
-              <w:instrText>:</w:instrText>
-            </w:r>
-            <w:r>
-              <w:rPr>
-                <w:b/>
-                <w:bCs/>
-              </w:rPr>
-              <w:instrText xml:space="preserve">each(long_term_goal) \* MERGEFORMAT </w:instrText>
+              <w:instrText>group_plus_ltg.second</w:instrText>
+            </w:r>
+            <w:r>
+              <w:rPr>
+                <w:b/>
+                <w:bCs/>
+              </w:rPr>
+              <w:instrText>:each(</w:instrText>
+            </w:r>
+            <w:r>
+              <w:rPr>
+                <w:b/>
+                <w:bCs/>
+              </w:rPr>
+              <w:instrText>ltg</w:instrText>
+            </w:r>
+            <w:r>
+              <w:rPr>
+                <w:b/>
+                <w:bCs/>
+              </w:rPr>
+              <w:instrText xml:space="preserve">) \* MERGEFORMAT </w:instrText>
             </w:r>
             <w:r>
               <w:rPr>
@@ -1097,7 +1431,7 @@
                 <w:bCs/>
                 <w:noProof/>
               </w:rPr>
-              <w:t>«subject.children:each(long_term_goal)»</w:t>
+              <w:t>«group_plus_ltg.second:each(ltg)»</w:t>
             </w:r>
             <w:r>
               <w:rPr>
@@ -1129,7 +1463,19 @@
               <w:rPr>
                 <w:bCs/>
               </w:rPr>
-              <w:instrText xml:space="preserve"> MERGEFIELD =long_term_goal.title \* MERGEFORMAT </w:instrText>
+              <w:instrText xml:space="preserve"> MERGEFIELD =</w:instrText>
+            </w:r>
+            <w:r>
+              <w:rPr>
+                <w:bCs/>
+              </w:rPr>
+              <w:instrText>ltg</w:instrText>
+            </w:r>
+            <w:r>
+              <w:rPr>
+                <w:bCs/>
+              </w:rPr>
+              <w:instrText xml:space="preserve">.title \* MERGEFORMAT </w:instrText>
             </w:r>
             <w:r>
               <w:rPr>
@@ -1142,7 +1488,7 @@
                 <w:bCs/>
                 <w:noProof/>
               </w:rPr>
-              <w:t>«=long_term_goal.title»</w:t>
+              <w:t>«=ltg.title»</w:t>
             </w:r>
             <w:r>
               <w:fldChar w:fldCharType="end"/>
@@ -1154,7 +1500,6 @@
               <w:rPr>
                 <w:b/>
                 <w:bCs/>
-                <w:lang w:val="en-AU"/>
               </w:rPr>
             </w:pPr>
             <w:r>
@@ -1162,6 +1507,13 @@
                 <w:b/>
                 <w:bCs/>
               </w:rPr>
+              <w:t xml:space="preserve">  </w:t>
+            </w:r>
+            <w:r>
+              <w:rPr>
+                <w:b/>
+                <w:bCs/>
+              </w:rPr>
               <w:fldChar w:fldCharType="begin"/>
             </w:r>
             <w:r>
@@ -1176,6 +1528,65 @@
                 <w:b/>
                 <w:bCs/>
               </w:rPr>
+              <w:instrText>group_plus_ltg.second</w:instrText>
+            </w:r>
+            <w:r>
+              <w:rPr>
+                <w:b/>
+                <w:bCs/>
+              </w:rPr>
+              <w:instrText xml:space="preserve">:endEach \* MERGEFORMAT </w:instrText>
+            </w:r>
+            <w:r>
+              <w:rPr>
+                <w:b/>
+                <w:bCs/>
+              </w:rPr>
+              <w:fldChar w:fldCharType="separate"/>
+            </w:r>
+            <w:r>
+              <w:rPr>
+                <w:b/>
+                <w:bCs/>
+                <w:noProof/>
+              </w:rPr>
+              <w:t>«group_plus_ltg.second:endEach»</w:t>
+            </w:r>
+            <w:r>
+              <w:rPr>
+                <w:b/>
+                <w:bCs/>
+              </w:rPr>
+              <w:fldChar w:fldCharType="end"/>
+            </w:r>
+          </w:p>
+          <w:p>
+            <w:pPr>
+              <w:ind w:left="295"/>
+              <w:rPr>
+                <w:b/>
+                <w:bCs/>
+              </w:rPr>
+            </w:pPr>
+            <w:r>
+              <w:rPr>
+                <w:b/>
+                <w:bCs/>
+              </w:rPr>
+              <w:fldChar w:fldCharType="begin"/>
+            </w:r>
+            <w:r>
+              <w:rPr>
+                <w:b/>
+                <w:bCs/>
+              </w:rPr>
+              <w:instrText xml:space="preserve"> MERGEFIELD </w:instrText>
+            </w:r>
+            <w:r>
+              <w:rPr>
+                <w:b/>
+                <w:bCs/>
+              </w:rPr>
               <w:instrText>subject.</w:instrText>
             </w:r>
             <w:r>
@@ -1183,7 +1594,7 @@
                 <w:b/>
                 <w:bCs/>
               </w:rPr>
-              <w:instrText>children</w:instrText>
+              <w:instrText>ltg</w:instrText>
             </w:r>
             <w:r>
               <w:rPr>
@@ -1212,7 +1623,7 @@
                 <w:bCs/>
                 <w:noProof/>
               </w:rPr>
-              <w:t>«subject.children:endEach»</w:t>
+              <w:t>«subject.ltg:endEach»</w:t>
             </w:r>
             <w:r>
               <w:rPr>
@@ -1762,8 +2173,6 @@
         </w:rPr>
         <w:t xml:space="preserve">      </w:t>
       </w:r>
-      <w:bookmarkStart w:id="0" w:name="_GoBack"/>
-      <w:bookmarkEnd w:id="0"/>
     </w:p>
     <w:tbl>
       <w:tblPr>
@@ -2282,7 +2691,7 @@
   <w:abstractNum w:abstractNumId="0">
     <w:nsid w:val="FFFFFF1D"/>
     <w:multiLevelType w:val="multilevel"/>
-    <w:tmpl w:val="369A09C8"/>
+    <w:tmpl w:val="5A8AD9D0"/>
     <w:lvl w:ilvl="0">
       <w:start w:val="1"/>
       <w:numFmt w:val="bullet"/>
@@ -6858,7 +7267,7 @@
   <w:style w:type="paragraph" w:default="1" w:styleId="Normal">
     <w:name w:val="Normal"/>
     <w:qFormat/>
-    <w:rsid w:val="00254330"/>
+    <w:rsid w:val="00B40F32"/>
     <w:rPr>
       <w:sz w:val="24"/>
       <w:szCs w:val="24"/>
@@ -6985,6 +7394,7 @@
   <w:style w:type="character" w:default="1" w:styleId="DefaultParagraphFont">
     <w:name w:val="Default Paragraph Font"/>
     <w:uiPriority w:val="1"/>
+    <w:semiHidden/>
     <w:unhideWhenUsed/>
   </w:style>
   <w:style w:type="table" w:default="1" w:styleId="TableNormal">
@@ -7380,7 +7790,7 @@
 </file>
 
 <file path=customXml/itemProps1.xml><?xml version="1.0" encoding="utf-8"?>
-<ds:datastoreItem xmlns:ds="http://schemas.openxmlformats.org/officeDocument/2006/customXml" ds:itemID="{89E6081D-7FC6-E641-ABFD-4FA65E1E0B00}">
+<ds:datastoreItem xmlns:ds="http://schemas.openxmlformats.org/officeDocument/2006/customXml" ds:itemID="{8939C575-06E9-3948-98CD-AFE8CFDDD37A}">
   <ds:schemaRefs>
     <ds:schemaRef ds:uri="http://schemas.openxmlformats.org/officeDocument/2006/bibliography"/>
   </ds:schemaRefs>

</xml_diff>

<commit_message>
Small changes to IEP template
</commit_message>
<xml_diff>
--- a/resources/templates/Baldwins IEP.docx
+++ b/resources/templates/Baldwins IEP.docx
@@ -246,21 +246,7 @@
         <w:rPr>
           <w:bCs/>
         </w:rPr>
-        <w:t xml:space="preserve">Mrs. </w:t>
-      </w:r>
-      <w:proofErr w:type="spellStart"/>
-      <w:r>
-        <w:rPr>
-          <w:bCs/>
-        </w:rPr>
-        <w:t>Rakshitha</w:t>
-      </w:r>
-      <w:proofErr w:type="spellEnd"/>
-      <w:r>
-        <w:rPr>
-          <w:bCs/>
-        </w:rPr>
-        <w:t xml:space="preserve"> Evangeline</w:t>
+        <w:t>Mrs. Rakshitha Evangeline</w:t>
       </w:r>
     </w:p>
     <w:p>
@@ -281,30 +267,8 @@
         <w:rPr>
           <w:bCs/>
         </w:rPr>
-        <w:t xml:space="preserve"> Ms. </w:t>
-      </w:r>
-      <w:proofErr w:type="spellStart"/>
-      <w:r>
-        <w:rPr>
-          <w:bCs/>
-        </w:rPr>
-        <w:t>Sajinie</w:t>
-      </w:r>
-      <w:proofErr w:type="spellEnd"/>
-      <w:r>
-        <w:rPr>
-          <w:bCs/>
-        </w:rPr>
-        <w:t xml:space="preserve"> </w:t>
-      </w:r>
-      <w:proofErr w:type="spellStart"/>
-      <w:r>
-        <w:rPr>
-          <w:bCs/>
-        </w:rPr>
-        <w:t>Gnanatheeban</w:t>
-      </w:r>
-      <w:proofErr w:type="spellEnd"/>
+        <w:t xml:space="preserve"> Ms. Sajinie Gnanatheeban</w:t>
+      </w:r>
     </w:p>
     <w:p>
       <w:pPr>
@@ -760,18 +724,16 @@
     <w:p>
       <w:pPr>
         <w:rPr>
-          <w:b/>
           <w:bCs/>
           <w:sz w:val="28"/>
         </w:rPr>
       </w:pPr>
       <w:r>
         <w:rPr>
-          <w:b/>
           <w:bCs/>
           <w:sz w:val="28"/>
         </w:rPr>
-        <w:t>________________________________________________________________</w:t>
+        <w:t>------------------------------------------------------------------------------------------------</w:t>
       </w:r>
     </w:p>
     <w:p>
@@ -1698,37 +1660,47 @@
               <w:ind w:left="295"/>
               <w:rPr>
                 <w:bCs/>
+              </w:rPr>
+            </w:pPr>
+            <w:r>
+              <w:rPr>
+                <w:b/>
+                <w:bCs/>
                 <w:u w:val="single"/>
               </w:rPr>
+              <w:t>Observations and Comments</w:t>
+            </w:r>
+            <w:r>
+              <w:rPr>
+                <w:b/>
+                <w:bCs/>
+              </w:rPr>
+              <w:t>:</w:t>
+            </w:r>
+            <w:r>
+              <w:rPr>
+                <w:b/>
+                <w:bCs/>
+              </w:rPr>
+              <w:t xml:space="preserve"> </w:t>
+            </w:r>
+            <w:r>
+              <w:rPr>
+                <w:bCs/>
+              </w:rPr>
+              <w:t>Refer to periodic assessments for evaluation and progress</w:t>
+            </w:r>
+          </w:p>
+          <w:p>
+            <w:pPr>
+              <w:ind w:left="295"/>
+              <w:rPr>
+                <w:bCs/>
+                <w:u w:val="single"/>
+              </w:rPr>
             </w:pPr>
-            <w:r>
-              <w:rPr>
-                <w:b/>
-                <w:bCs/>
-                <w:u w:val="single"/>
-              </w:rPr>
-              <w:t>Observations and Comments</w:t>
-            </w:r>
-            <w:r>
-              <w:rPr>
-                <w:b/>
-                <w:bCs/>
-              </w:rPr>
-              <w:t>:</w:t>
-            </w:r>
-            <w:r>
-              <w:rPr>
-                <w:b/>
-                <w:bCs/>
-              </w:rPr>
-              <w:t xml:space="preserve"> </w:t>
-            </w:r>
-            <w:r>
-              <w:rPr>
-                <w:bCs/>
-              </w:rPr>
-              <w:t>Refer to periodic assessments for evaluation and progress</w:t>
-            </w:r>
+            <w:bookmarkStart w:id="0" w:name="_GoBack"/>
+            <w:bookmarkEnd w:id="0"/>
           </w:p>
         </w:tc>
       </w:tr>
@@ -1992,11 +1964,15 @@
             <w:pPr>
               <w:jc w:val="center"/>
             </w:pPr>
-            <w:bookmarkStart w:id="0" w:name="_GoBack"/>
-            <w:r>
-              <w:t>1 year</w:t>
-            </w:r>
-            <w:bookmarkEnd w:id="0"/>
+            <w:r>
+              <w:t>2</w:t>
+            </w:r>
+            <w:r>
+              <w:t xml:space="preserve"> year</w:t>
+            </w:r>
+            <w:r>
+              <w:t>s</w:t>
+            </w:r>
           </w:p>
         </w:tc>
       </w:tr>
@@ -2720,28 +2696,24 @@
                         <w:txbxContent>
                           <w:p>
                             <w:pPr>
-                              <w:jc w:val="center"/>
                               <w:rPr>
-                                <w:b/>
                                 <w:bCs/>
                                 <w:sz w:val="28"/>
                               </w:rPr>
                             </w:pPr>
                             <w:r>
                               <w:rPr>
-                                <w:b/>
                                 <w:bCs/>
                                 <w:sz w:val="28"/>
                               </w:rPr>
-                              <w:t>________________________________________________________________</w:t>
+                              <w:t>------------------------------------------------------------------------------------------------</w:t>
                             </w:r>
                             <w:r>
                               <w:rPr>
-                                <w:b/>
                                 <w:bCs/>
                                 <w:sz w:val="28"/>
                               </w:rPr>
-                              <w:t>_______</w:t>
+                              <w:t>----------</w:t>
                             </w:r>
                           </w:p>
                           <w:p>
@@ -2780,28 +2752,24 @@
                   <w:txbxContent>
                     <w:p>
                       <w:pPr>
-                        <w:jc w:val="center"/>
                         <w:rPr>
-                          <w:b/>
                           <w:bCs/>
                           <w:sz w:val="28"/>
                         </w:rPr>
                       </w:pPr>
                       <w:r>
                         <w:rPr>
-                          <w:b/>
                           <w:bCs/>
                           <w:sz w:val="28"/>
                         </w:rPr>
-                        <w:t>________________________________________________________________</w:t>
+                        <w:t>------------------------------------------------------------------------------------------------</w:t>
                       </w:r>
                       <w:r>
                         <w:rPr>
-                          <w:b/>
                           <w:bCs/>
                           <w:sz w:val="28"/>
                         </w:rPr>
-                        <w:t>_______</w:t>
+                        <w:t>----------</w:t>
                       </w:r>
                     </w:p>
                     <w:p>
@@ -2941,23 +2909,7 @@
         <w:b/>
         <w:bCs/>
       </w:rPr>
-      <w:t xml:space="preserve">No.3, </w:t>
-    </w:r>
-    <w:proofErr w:type="spellStart"/>
-    <w:r>
-      <w:rPr>
-        <w:b/>
-        <w:bCs/>
-      </w:rPr>
-      <w:t>Rhenius</w:t>
-    </w:r>
-    <w:proofErr w:type="spellEnd"/>
-    <w:r>
-      <w:rPr>
-        <w:b/>
-        <w:bCs/>
-      </w:rPr>
-      <w:t xml:space="preserve"> Street</w:t>
+      <w:t>No.3, Rhenius Street</w:t>
     </w:r>
   </w:p>
   <w:p>
@@ -2989,7 +2941,7 @@
   <w:abstractNum w:abstractNumId="0">
     <w:nsid w:val="FFFFFF1D"/>
     <w:multiLevelType w:val="multilevel"/>
-    <w:tmpl w:val="961C3992"/>
+    <w:tmpl w:val="5E869FDE"/>
     <w:lvl w:ilvl="0">
       <w:start w:val="1"/>
       <w:numFmt w:val="bullet"/>
@@ -8088,7 +8040,7 @@
 </file>
 
 <file path=customXml/itemProps1.xml><?xml version="1.0" encoding="utf-8"?>
-<ds:datastoreItem xmlns:ds="http://schemas.openxmlformats.org/officeDocument/2006/customXml" ds:itemID="{130CA32D-E4F3-4542-A83E-C1DCD21ABB8C}">
+<ds:datastoreItem xmlns:ds="http://schemas.openxmlformats.org/officeDocument/2006/customXml" ds:itemID="{5E5509CF-3B54-F549-B5CB-5D86BF70EF55}">
   <ds:schemaRefs>
     <ds:schemaRef ds:uri="http://schemas.openxmlformats.org/officeDocument/2006/bibliography"/>
   </ds:schemaRefs>

</xml_diff>